<commit_message>
Changes to het effects
</commit_message>
<xml_diff>
--- a/Documentos/Tests - summary.docx
+++ b/Documentos/Tests - summary.docx
@@ -1,6 +1,6 @@
 
 <file path=word/document.xml><?xml version="1.0" encoding="utf-8"?>
-<w:document xmlns:wpc="http://schemas.microsoft.com/office/word/2010/wordprocessingCanvas" xmlns:cx="http://schemas.microsoft.com/office/drawing/2014/chartex" xmlns:cx1="http://schemas.microsoft.com/office/drawing/2015/9/8/chartex" xmlns:cx2="http://schemas.microsoft.com/office/drawing/2015/10/21/chartex" xmlns:cx3="http://schemas.microsoft.com/office/drawing/2016/5/9/chartex" xmlns:cx4="http://schemas.microsoft.com/office/drawing/2016/5/10/chartex" xmlns:cx5="http://schemas.microsoft.com/office/drawing/2016/5/11/chartex" xmlns:cx6="http://schemas.microsoft.com/office/drawing/2016/5/12/chartex" xmlns:cx7="http://schemas.microsoft.com/office/drawing/2016/5/13/chartex" xmlns:cx8="http://schemas.microsoft.com/office/drawing/2016/5/14/chartex" xmlns:mc="http://schemas.openxmlformats.org/markup-compatibility/2006" xmlns:aink="http://schemas.microsoft.com/office/drawing/2016/ink" xmlns:am3d="http://schemas.microsoft.com/office/drawing/2017/model3d" xmlns:o="urn:schemas-microsoft-com:office:office" xmlns:oel="http://schemas.microsoft.com/office/2019/extlst" xmlns:r="http://schemas.openxmlformats.org/officeDocument/2006/relationships" xmlns:m="http://schemas.openxmlformats.org/officeDocument/2006/math" xmlns:v="urn:schemas-microsoft-com:vml" xmlns:wp14="http://schemas.microsoft.com/office/word/2010/wordprocessingDrawing" xmlns:wp="http://schemas.openxmlformats.org/drawingml/2006/wordprocessingDrawing" xmlns:w10="urn:schemas-microsoft-com:office:word" xmlns:w="http://schemas.openxmlformats.org/wordprocessingml/2006/main" xmlns:w14="http://schemas.microsoft.com/office/word/2010/wordml" xmlns:w15="http://schemas.microsoft.com/office/word/2012/wordml" xmlns:w16cex="http://schemas.microsoft.com/office/word/2018/wordml/cex" xmlns:w16cid="http://schemas.microsoft.com/office/word/2016/wordml/cid" xmlns:w16="http://schemas.microsoft.com/office/word/2018/wordml" xmlns:w16du="http://schemas.microsoft.com/office/word/2023/wordml/word16du" xmlns:w16sdtdh="http://schemas.microsoft.com/office/word/2020/wordml/sdtdatahash" xmlns:w16se="http://schemas.microsoft.com/office/word/2015/wordml/symex" xmlns:wpg="http://schemas.microsoft.com/office/word/2010/wordprocessingGroup" xmlns:wpi="http://schemas.microsoft.com/office/word/2010/wordprocessingInk" xmlns:wne="http://schemas.microsoft.com/office/word/2006/wordml" xmlns:wps="http://schemas.microsoft.com/office/word/2010/wordprocessingShape" mc:Ignorable="w14 w15 w16se w16cid w16 w16cex w16sdtdh w16du wp14">
+<w:document xmlns:wpc="http://schemas.microsoft.com/office/word/2010/wordprocessingCanvas" xmlns:cx="http://schemas.microsoft.com/office/drawing/2014/chartex" xmlns:cx1="http://schemas.microsoft.com/office/drawing/2015/9/8/chartex" xmlns:cx2="http://schemas.microsoft.com/office/drawing/2015/10/21/chartex" xmlns:cx3="http://schemas.microsoft.com/office/drawing/2016/5/9/chartex" xmlns:cx4="http://schemas.microsoft.com/office/drawing/2016/5/10/chartex" xmlns:cx5="http://schemas.microsoft.com/office/drawing/2016/5/11/chartex" xmlns:cx6="http://schemas.microsoft.com/office/drawing/2016/5/12/chartex" xmlns:cx7="http://schemas.microsoft.com/office/drawing/2016/5/13/chartex" xmlns:cx8="http://schemas.microsoft.com/office/drawing/2016/5/14/chartex" xmlns:mc="http://schemas.openxmlformats.org/markup-compatibility/2006" xmlns:aink="http://schemas.microsoft.com/office/drawing/2016/ink" xmlns:am3d="http://schemas.microsoft.com/office/drawing/2017/model3d" xmlns:o="urn:schemas-microsoft-com:office:office" xmlns:oel="http://schemas.microsoft.com/office/2019/extlst" xmlns:r="http://schemas.openxmlformats.org/officeDocument/2006/relationships" xmlns:m="http://schemas.openxmlformats.org/officeDocument/2006/math" xmlns:v="urn:schemas-microsoft-com:vml" xmlns:wp14="http://schemas.microsoft.com/office/word/2010/wordprocessingDrawing" xmlns:wp="http://schemas.openxmlformats.org/drawingml/2006/wordprocessingDrawing" xmlns:w10="urn:schemas-microsoft-com:office:word" xmlns:w="http://schemas.openxmlformats.org/wordprocessingml/2006/main" xmlns:w14="http://schemas.microsoft.com/office/word/2010/wordml" xmlns:w15="http://schemas.microsoft.com/office/word/2012/wordml" xmlns:w16cex="http://schemas.microsoft.com/office/word/2018/wordml/cex" xmlns:w16cid="http://schemas.microsoft.com/office/word/2016/wordml/cid" xmlns:w16="http://schemas.microsoft.com/office/word/2018/wordml" xmlns:w16du="http://schemas.microsoft.com/office/word/2023/wordml/word16du" xmlns:w16sdtdh="http://schemas.microsoft.com/office/word/2020/wordml/sdtdatahash" xmlns:w16sdtfl="http://schemas.microsoft.com/office/word/2024/wordml/sdtformatlock" xmlns:w16se="http://schemas.microsoft.com/office/word/2015/wordml/symex" xmlns:wpg="http://schemas.microsoft.com/office/word/2010/wordprocessingGroup" xmlns:wpi="http://schemas.microsoft.com/office/word/2010/wordprocessingInk" xmlns:wne="http://schemas.microsoft.com/office/word/2006/wordml" xmlns:wps="http://schemas.microsoft.com/office/word/2010/wordprocessingShape" mc:Ignorable="w14 w15 w16se w16cid w16 w16cex w16sdtdh w16sdtfl w16du wp14">
   <w:body>
     <w:p>
       <w:pPr>
@@ -12,7 +12,7 @@
     </w:p>
     <w:p>
       <w:pPr>
-        <w:pStyle w:val="Prrafodelista"/>
+        <w:pStyle w:val="ListParagraph"/>
         <w:numPr>
           <w:ilvl w:val="0"/>
           <w:numId w:val="27"/>
@@ -21,34 +21,44 @@
           <w:rFonts w:ascii="Calibri" w:hAnsi="Calibri" w:cs="Calibri"/>
         </w:rPr>
       </w:pPr>
+      <w:proofErr w:type="spellStart"/>
       <w:r>
         <w:rPr>
           <w:rFonts w:ascii="Calibri" w:hAnsi="Calibri" w:cs="Calibri"/>
         </w:rPr>
-        <w:t>Application Age:</w:t>
-      </w:r>
-    </w:p>
-    <w:p>
-      <w:pPr>
-        <w:pStyle w:val="Prrafodelista"/>
+        <w:t>Application</w:t>
+      </w:r>
+      <w:proofErr w:type="spellEnd"/>
+      <w:r>
+        <w:rPr>
+          <w:rFonts w:ascii="Calibri" w:hAnsi="Calibri" w:cs="Calibri"/>
+        </w:rPr>
+        <w:t xml:space="preserve"> Age:</w:t>
+      </w:r>
+    </w:p>
+    <w:p>
+      <w:pPr>
+        <w:pStyle w:val="ListParagraph"/>
         <w:numPr>
           <w:ilvl w:val="0"/>
           <w:numId w:val="29"/>
         </w:numPr>
         <w:rPr>
           <w:rFonts w:ascii="Calibri" w:hAnsi="Calibri" w:cs="Calibri"/>
+          <w:lang w:val="en-US"/>
         </w:rPr>
       </w:pPr>
       <w:r>
         <w:rPr>
           <w:rFonts w:ascii="Calibri" w:hAnsi="Calibri" w:cs="Calibri"/>
+          <w:lang w:val="en-US"/>
         </w:rPr>
         <w:t>BATELLE: 6 months to 23 months and 30 days (2 years), although the test can be applied up to 8 years.</w:t>
       </w:r>
     </w:p>
     <w:p>
       <w:pPr>
-        <w:pStyle w:val="Prrafodelista"/>
+        <w:pStyle w:val="ListParagraph"/>
         <w:numPr>
           <w:ilvl w:val="0"/>
           <w:numId w:val="29"/>
@@ -61,48 +71,80 @@
         <w:rPr>
           <w:rFonts w:ascii="Calibri" w:hAnsi="Calibri" w:cs="Calibri"/>
         </w:rPr>
-        <w:t>TVIP: 30 to 60 months.</w:t>
-      </w:r>
-    </w:p>
-    <w:p>
-      <w:pPr>
-        <w:pStyle w:val="Prrafodelista"/>
+        <w:t xml:space="preserve">TVIP: 30 </w:t>
+      </w:r>
+      <w:proofErr w:type="spellStart"/>
+      <w:r>
+        <w:rPr>
+          <w:rFonts w:ascii="Calibri" w:hAnsi="Calibri" w:cs="Calibri"/>
+        </w:rPr>
+        <w:t>to</w:t>
+      </w:r>
+      <w:proofErr w:type="spellEnd"/>
+      <w:r>
+        <w:rPr>
+          <w:rFonts w:ascii="Calibri" w:hAnsi="Calibri" w:cs="Calibri"/>
+        </w:rPr>
+        <w:t xml:space="preserve"> 60 </w:t>
+      </w:r>
+      <w:proofErr w:type="spellStart"/>
+      <w:r>
+        <w:rPr>
+          <w:rFonts w:ascii="Calibri" w:hAnsi="Calibri" w:cs="Calibri"/>
+        </w:rPr>
+        <w:t>months</w:t>
+      </w:r>
+      <w:proofErr w:type="spellEnd"/>
+      <w:r>
+        <w:rPr>
+          <w:rFonts w:ascii="Calibri" w:hAnsi="Calibri" w:cs="Calibri"/>
+        </w:rPr>
+        <w:t>.</w:t>
+      </w:r>
+    </w:p>
+    <w:p>
+      <w:pPr>
+        <w:pStyle w:val="ListParagraph"/>
         <w:numPr>
           <w:ilvl w:val="0"/>
           <w:numId w:val="29"/>
         </w:numPr>
         <w:rPr>
           <w:rFonts w:ascii="Calibri" w:hAnsi="Calibri" w:cs="Calibri"/>
+          <w:lang w:val="en-US"/>
         </w:rPr>
       </w:pPr>
       <w:r>
         <w:rPr>
           <w:rFonts w:ascii="Calibri" w:hAnsi="Calibri" w:cs="Calibri"/>
+          <w:lang w:val="en-US"/>
         </w:rPr>
         <w:t>CBCL: 18 months (1.5 years) to 35 months and 30 days (5 years).</w:t>
       </w:r>
     </w:p>
     <w:p>
       <w:pPr>
-        <w:pStyle w:val="Prrafodelista"/>
+        <w:pStyle w:val="ListParagraph"/>
         <w:numPr>
           <w:ilvl w:val="0"/>
           <w:numId w:val="29"/>
         </w:numPr>
         <w:rPr>
           <w:rFonts w:ascii="Calibri" w:hAnsi="Calibri" w:cs="Calibri"/>
+          <w:lang w:val="en-US"/>
         </w:rPr>
       </w:pPr>
       <w:r>
         <w:rPr>
           <w:rFonts w:ascii="Calibri" w:hAnsi="Calibri" w:cs="Calibri"/>
+          <w:lang w:val="en-US"/>
         </w:rPr>
         <w:t>TEPSI: 24 months (2 years) to 35 months and 30 days (5 years).</w:t>
       </w:r>
     </w:p>
     <w:p>
       <w:pPr>
-        <w:pStyle w:val="Prrafodelista"/>
+        <w:pStyle w:val="ListParagraph"/>
         <w:numPr>
           <w:ilvl w:val="0"/>
           <w:numId w:val="27"/>
@@ -111,16 +153,38 @@
           <w:rFonts w:ascii="Calibri" w:hAnsi="Calibri" w:cs="Calibri"/>
         </w:rPr>
       </w:pPr>
+      <w:proofErr w:type="spellStart"/>
       <w:r>
         <w:rPr>
           <w:rFonts w:ascii="Calibri" w:hAnsi="Calibri" w:cs="Calibri"/>
         </w:rPr>
-        <w:t>Application Duration:</w:t>
-      </w:r>
-    </w:p>
-    <w:p>
-      <w:pPr>
-        <w:pStyle w:val="Prrafodelista"/>
+        <w:t>Application</w:t>
+      </w:r>
+      <w:proofErr w:type="spellEnd"/>
+      <w:r>
+        <w:rPr>
+          <w:rFonts w:ascii="Calibri" w:hAnsi="Calibri" w:cs="Calibri"/>
+        </w:rPr>
+        <w:t xml:space="preserve"> </w:t>
+      </w:r>
+      <w:proofErr w:type="spellStart"/>
+      <w:r>
+        <w:rPr>
+          <w:rFonts w:ascii="Calibri" w:hAnsi="Calibri" w:cs="Calibri"/>
+        </w:rPr>
+        <w:t>Duration</w:t>
+      </w:r>
+      <w:proofErr w:type="spellEnd"/>
+      <w:r>
+        <w:rPr>
+          <w:rFonts w:ascii="Calibri" w:hAnsi="Calibri" w:cs="Calibri"/>
+        </w:rPr>
+        <w:t>:</w:t>
+      </w:r>
+    </w:p>
+    <w:p>
+      <w:pPr>
+        <w:pStyle w:val="ListParagraph"/>
         <w:numPr>
           <w:ilvl w:val="0"/>
           <w:numId w:val="30"/>
@@ -138,7 +202,7 @@
     </w:p>
     <w:p>
       <w:pPr>
-        <w:pStyle w:val="Prrafodelista"/>
+        <w:pStyle w:val="ListParagraph"/>
         <w:numPr>
           <w:ilvl w:val="0"/>
           <w:numId w:val="30"/>
@@ -156,7 +220,7 @@
     </w:p>
     <w:p>
       <w:pPr>
-        <w:pStyle w:val="Prrafodelista"/>
+        <w:pStyle w:val="ListParagraph"/>
         <w:numPr>
           <w:ilvl w:val="0"/>
           <w:numId w:val="30"/>
@@ -174,7 +238,7 @@
     </w:p>
     <w:p>
       <w:pPr>
-        <w:pStyle w:val="Prrafodelista"/>
+        <w:pStyle w:val="ListParagraph"/>
         <w:numPr>
           <w:ilvl w:val="0"/>
           <w:numId w:val="30"/>
@@ -192,7 +256,7 @@
     </w:p>
     <w:p>
       <w:pPr>
-        <w:pStyle w:val="Prrafodelista"/>
+        <w:pStyle w:val="ListParagraph"/>
         <w:numPr>
           <w:ilvl w:val="0"/>
           <w:numId w:val="27"/>
@@ -210,7 +274,7 @@
     </w:p>
     <w:p>
       <w:pPr>
-        <w:pStyle w:val="Prrafodelista"/>
+        <w:pStyle w:val="ListParagraph"/>
         <w:numPr>
           <w:ilvl w:val="0"/>
           <w:numId w:val="31"/>
@@ -229,12 +293,28 @@
           <w:rFonts w:ascii="Calibri" w:hAnsi="Calibri" w:cs="Calibri"/>
           <w:lang w:val="en-CA"/>
         </w:rPr>
-        <w:t>BATELLE: Standardized score, calculated based on the sample.</w:t>
-      </w:r>
-    </w:p>
-    <w:p>
-      <w:pPr>
-        <w:pStyle w:val="Prrafodelista"/>
+        <w:t xml:space="preserve">BATELLE: </w:t>
+      </w:r>
+      <w:proofErr w:type="gramStart"/>
+      <w:r>
+        <w:rPr>
+          <w:rFonts w:ascii="Calibri" w:hAnsi="Calibri" w:cs="Calibri"/>
+          <w:lang w:val="en-CA"/>
+        </w:rPr>
+        <w:t>Standardized score,</w:t>
+      </w:r>
+      <w:proofErr w:type="gramEnd"/>
+      <w:r>
+        <w:rPr>
+          <w:rFonts w:ascii="Calibri" w:hAnsi="Calibri" w:cs="Calibri"/>
+          <w:lang w:val="en-CA"/>
+        </w:rPr>
+        <w:t xml:space="preserve"> calculated based on the sample.</w:t>
+      </w:r>
+    </w:p>
+    <w:p>
+      <w:pPr>
+        <w:pStyle w:val="ListParagraph"/>
         <w:numPr>
           <w:ilvl w:val="1"/>
           <w:numId w:val="31"/>
@@ -254,7 +334,7 @@
     </w:p>
     <w:p>
       <w:pPr>
-        <w:pStyle w:val="Prrafodelista"/>
+        <w:pStyle w:val="ListParagraph"/>
         <w:numPr>
           <w:ilvl w:val="0"/>
           <w:numId w:val="32"/>
@@ -274,7 +354,7 @@
     </w:p>
     <w:p>
       <w:pPr>
-        <w:pStyle w:val="Prrafodelista"/>
+        <w:pStyle w:val="ListParagraph"/>
         <w:numPr>
           <w:ilvl w:val="0"/>
           <w:numId w:val="32"/>
@@ -294,7 +374,7 @@
     </w:p>
     <w:p>
       <w:pPr>
-        <w:pStyle w:val="Prrafodelista"/>
+        <w:pStyle w:val="ListParagraph"/>
         <w:numPr>
           <w:ilvl w:val="0"/>
           <w:numId w:val="31"/>
@@ -314,7 +394,7 @@
     </w:p>
     <w:p>
       <w:pPr>
-        <w:pStyle w:val="Prrafodelista"/>
+        <w:pStyle w:val="ListParagraph"/>
         <w:numPr>
           <w:ilvl w:val="1"/>
           <w:numId w:val="31"/>
@@ -334,7 +414,7 @@
     </w:p>
     <w:p>
       <w:pPr>
-        <w:pStyle w:val="Prrafodelista"/>
+        <w:pStyle w:val="ListParagraph"/>
         <w:numPr>
           <w:ilvl w:val="0"/>
           <w:numId w:val="32"/>
@@ -354,7 +434,7 @@
     </w:p>
     <w:p>
       <w:pPr>
-        <w:pStyle w:val="Prrafodelista"/>
+        <w:pStyle w:val="ListParagraph"/>
         <w:numPr>
           <w:ilvl w:val="0"/>
           <w:numId w:val="32"/>
@@ -374,7 +454,7 @@
     </w:p>
     <w:p>
       <w:pPr>
-        <w:pStyle w:val="Prrafodelista"/>
+        <w:pStyle w:val="ListParagraph"/>
         <w:numPr>
           <w:ilvl w:val="0"/>
           <w:numId w:val="32"/>
@@ -394,7 +474,7 @@
     </w:p>
     <w:p>
       <w:pPr>
-        <w:pStyle w:val="Prrafodelista"/>
+        <w:pStyle w:val="ListParagraph"/>
         <w:numPr>
           <w:ilvl w:val="0"/>
           <w:numId w:val="32"/>
@@ -414,7 +494,7 @@
     </w:p>
     <w:p>
       <w:pPr>
-        <w:pStyle w:val="Prrafodelista"/>
+        <w:pStyle w:val="ListParagraph"/>
         <w:numPr>
           <w:ilvl w:val="0"/>
           <w:numId w:val="32"/>
@@ -434,7 +514,7 @@
     </w:p>
     <w:p>
       <w:pPr>
-        <w:pStyle w:val="Prrafodelista"/>
+        <w:pStyle w:val="ListParagraph"/>
         <w:numPr>
           <w:ilvl w:val="0"/>
           <w:numId w:val="32"/>
@@ -454,7 +534,7 @@
     </w:p>
     <w:p>
       <w:pPr>
-        <w:pStyle w:val="Prrafodelista"/>
+        <w:pStyle w:val="ListParagraph"/>
         <w:numPr>
           <w:ilvl w:val="0"/>
           <w:numId w:val="32"/>
@@ -474,7 +554,7 @@
     </w:p>
     <w:p>
       <w:pPr>
-        <w:pStyle w:val="Prrafodelista"/>
+        <w:pStyle w:val="ListParagraph"/>
         <w:numPr>
           <w:ilvl w:val="0"/>
           <w:numId w:val="31"/>
@@ -494,7 +574,7 @@
     </w:p>
     <w:p>
       <w:pPr>
-        <w:pStyle w:val="Prrafodelista"/>
+        <w:pStyle w:val="ListParagraph"/>
         <w:numPr>
           <w:ilvl w:val="1"/>
           <w:numId w:val="31"/>
@@ -514,7 +594,7 @@
     </w:p>
     <w:p>
       <w:pPr>
-        <w:pStyle w:val="Prrafodelista"/>
+        <w:pStyle w:val="ListParagraph"/>
         <w:numPr>
           <w:ilvl w:val="0"/>
           <w:numId w:val="32"/>
@@ -534,7 +614,7 @@
     </w:p>
     <w:p>
       <w:pPr>
-        <w:pStyle w:val="Prrafodelista"/>
+        <w:pStyle w:val="ListParagraph"/>
         <w:numPr>
           <w:ilvl w:val="0"/>
           <w:numId w:val="32"/>
@@ -554,7 +634,7 @@
     </w:p>
     <w:p>
       <w:pPr>
-        <w:pStyle w:val="Prrafodelista"/>
+        <w:pStyle w:val="ListParagraph"/>
         <w:numPr>
           <w:ilvl w:val="0"/>
           <w:numId w:val="32"/>
@@ -574,7 +654,7 @@
     </w:p>
     <w:p>
       <w:pPr>
-        <w:pStyle w:val="Prrafodelista"/>
+        <w:pStyle w:val="ListParagraph"/>
         <w:numPr>
           <w:ilvl w:val="1"/>
           <w:numId w:val="31"/>
@@ -594,7 +674,7 @@
     </w:p>
     <w:p>
       <w:pPr>
-        <w:pStyle w:val="Prrafodelista"/>
+        <w:pStyle w:val="ListParagraph"/>
         <w:numPr>
           <w:ilvl w:val="0"/>
           <w:numId w:val="32"/>
@@ -614,7 +694,7 @@
     </w:p>
     <w:p>
       <w:pPr>
-        <w:pStyle w:val="Prrafodelista"/>
+        <w:pStyle w:val="ListParagraph"/>
         <w:numPr>
           <w:ilvl w:val="0"/>
           <w:numId w:val="32"/>
@@ -634,7 +714,7 @@
     </w:p>
     <w:p>
       <w:pPr>
-        <w:pStyle w:val="Prrafodelista"/>
+        <w:pStyle w:val="ListParagraph"/>
         <w:numPr>
           <w:ilvl w:val="0"/>
           <w:numId w:val="32"/>
@@ -654,7 +734,7 @@
     </w:p>
     <w:p>
       <w:pPr>
-        <w:pStyle w:val="Prrafodelista"/>
+        <w:pStyle w:val="ListParagraph"/>
         <w:numPr>
           <w:ilvl w:val="0"/>
           <w:numId w:val="31"/>
@@ -674,7 +754,7 @@
     </w:p>
     <w:p>
       <w:pPr>
-        <w:pStyle w:val="Prrafodelista"/>
+        <w:pStyle w:val="ListParagraph"/>
         <w:numPr>
           <w:ilvl w:val="1"/>
           <w:numId w:val="31"/>
@@ -694,7 +774,7 @@
     </w:p>
     <w:p>
       <w:pPr>
-        <w:pStyle w:val="Prrafodelista"/>
+        <w:pStyle w:val="ListParagraph"/>
         <w:numPr>
           <w:ilvl w:val="0"/>
           <w:numId w:val="32"/>
@@ -714,7 +794,7 @@
     </w:p>
     <w:p>
       <w:pPr>
-        <w:pStyle w:val="Prrafodelista"/>
+        <w:pStyle w:val="ListParagraph"/>
         <w:numPr>
           <w:ilvl w:val="0"/>
           <w:numId w:val="32"/>
@@ -734,7 +814,7 @@
     </w:p>
     <w:p>
       <w:pPr>
-        <w:pStyle w:val="Prrafodelista"/>
+        <w:pStyle w:val="ListParagraph"/>
         <w:numPr>
           <w:ilvl w:val="0"/>
           <w:numId w:val="32"/>
@@ -761,7 +841,7 @@
     </w:p>
     <w:p>
       <w:pPr>
-        <w:pStyle w:val="Ttulo1"/>
+        <w:pStyle w:val="Heading1"/>
         <w:rPr>
           <w:rFonts w:eastAsia="Times New Roman"/>
           <w:lang w:val="en-CA" w:eastAsia="es-CL"/>
@@ -778,7 +858,7 @@
     </w:p>
     <w:p>
       <w:pPr>
-        <w:pStyle w:val="Ttulo2"/>
+        <w:pStyle w:val="Heading2"/>
         <w:rPr>
           <w:rFonts w:eastAsia="Times New Roman"/>
           <w:lang w:val="en-CA" w:eastAsia="es-CL"/>
@@ -1076,7 +1156,7 @@
     </w:p>
     <w:p>
       <w:pPr>
-        <w:pStyle w:val="Ttulo2"/>
+        <w:pStyle w:val="Heading2"/>
         <w:rPr>
           <w:rFonts w:eastAsia="Times New Roman"/>
           <w:lang w:eastAsia="es-CL"/>
@@ -1089,13 +1169,31 @@
         </w:rPr>
         <w:t xml:space="preserve">2. </w:t>
       </w:r>
+      <w:proofErr w:type="spellStart"/>
       <w:r>
         <w:rPr>
           <w:rFonts w:eastAsia="Times New Roman"/>
           <w:lang w:eastAsia="es-CL"/>
         </w:rPr>
-        <w:t>Application Method</w:t>
-      </w:r>
+        <w:t>Application</w:t>
+      </w:r>
+      <w:proofErr w:type="spellEnd"/>
+      <w:r>
+        <w:rPr>
+          <w:rFonts w:eastAsia="Times New Roman"/>
+          <w:lang w:eastAsia="es-CL"/>
+        </w:rPr>
+        <w:t xml:space="preserve"> </w:t>
+      </w:r>
+      <w:proofErr w:type="spellStart"/>
+      <w:r>
+        <w:rPr>
+          <w:rFonts w:eastAsia="Times New Roman"/>
+          <w:lang w:eastAsia="es-CL"/>
+        </w:rPr>
+        <w:t>Method</w:t>
+      </w:r>
+      <w:proofErr w:type="spellEnd"/>
     </w:p>
     <w:p>
       <w:pPr>
@@ -1113,6 +1211,7 @@
           <w14:ligatures w14:val="none"/>
         </w:rPr>
       </w:pPr>
+      <w:proofErr w:type="spellStart"/>
       <w:r>
         <w:rPr>
           <w:rFonts w:ascii="Calibri" w:eastAsia="Times New Roman" w:hAnsi="Calibri" w:cs="Calibri"/>
@@ -1126,6 +1225,7 @@
         </w:rPr>
         <w:t>Administration</w:t>
       </w:r>
+      <w:proofErr w:type="spellEnd"/>
       <w:r>
         <w:rPr>
           <w:rFonts w:ascii="Calibri" w:eastAsia="Times New Roman" w:hAnsi="Calibri" w:cs="Calibri"/>
@@ -1233,7 +1333,7 @@
     </w:p>
     <w:p>
       <w:pPr>
-        <w:pStyle w:val="Ttulo2"/>
+        <w:pStyle w:val="Heading2"/>
         <w:rPr>
           <w:rFonts w:eastAsia="Times New Roman"/>
           <w:lang w:val="en-CA" w:eastAsia="es-CL"/>
@@ -1374,6 +1474,7 @@
           <w14:ligatures w14:val="none"/>
         </w:rPr>
       </w:pPr>
+      <w:proofErr w:type="spellStart"/>
       <w:r>
         <w:rPr>
           <w:rFonts w:ascii="Calibri" w:eastAsia="Times New Roman" w:hAnsi="Calibri" w:cs="Calibri"/>
@@ -1387,6 +1488,7 @@
         </w:rPr>
         <w:t>Classification</w:t>
       </w:r>
+      <w:proofErr w:type="spellEnd"/>
       <w:r>
         <w:rPr>
           <w:rFonts w:ascii="Calibri" w:eastAsia="Times New Roman" w:hAnsi="Calibri" w:cs="Calibri"/>
@@ -1415,6 +1517,7 @@
           <w14:ligatures w14:val="none"/>
         </w:rPr>
       </w:pPr>
+      <w:proofErr w:type="spellStart"/>
       <w:r>
         <w:rPr>
           <w:rFonts w:ascii="Calibri" w:eastAsia="Times New Roman" w:hAnsi="Calibri" w:cs="Calibri"/>
@@ -1426,7 +1529,21 @@
           <w:lang w:eastAsia="es-CL"/>
           <w14:ligatures w14:val="none"/>
         </w:rPr>
-        <w:t>Standardized Scores (z)</w:t>
+        <w:t>Standardized</w:t>
+      </w:r>
+      <w:proofErr w:type="spellEnd"/>
+      <w:r>
+        <w:rPr>
+          <w:rFonts w:ascii="Calibri" w:eastAsia="Times New Roman" w:hAnsi="Calibri" w:cs="Calibri"/>
+          <w:b/>
+          <w:bCs/>
+          <w:kern w:val="0"/>
+          <w:sz w:val="24"/>
+          <w:szCs w:val="24"/>
+          <w:lang w:eastAsia="es-CL"/>
+          <w14:ligatures w14:val="none"/>
+        </w:rPr>
+        <w:t xml:space="preserve"> Scores (z)</w:t>
       </w:r>
       <w:r>
         <w:rPr>
@@ -1491,6 +1608,7 @@
         </w:rPr>
         <w:tab/>
       </w:r>
+      <w:proofErr w:type="spellStart"/>
       <w:r>
         <w:rPr>
           <w:rFonts w:ascii="Calibri" w:eastAsia="Times New Roman" w:hAnsi="Calibri" w:cs="Calibri"/>
@@ -1500,7 +1618,43 @@
           <w:lang w:eastAsia="es-CL"/>
           <w14:ligatures w14:val="none"/>
         </w:rPr>
-        <w:t>Classified as diminished.</w:t>
+        <w:t>Classified</w:t>
+      </w:r>
+      <w:proofErr w:type="spellEnd"/>
+      <w:r>
+        <w:rPr>
+          <w:rFonts w:ascii="Calibri" w:eastAsia="Times New Roman" w:hAnsi="Calibri" w:cs="Calibri"/>
+          <w:kern w:val="0"/>
+          <w:sz w:val="24"/>
+          <w:szCs w:val="24"/>
+          <w:lang w:eastAsia="es-CL"/>
+          <w14:ligatures w14:val="none"/>
+        </w:rPr>
+        <w:t xml:space="preserve"> as </w:t>
+      </w:r>
+      <w:proofErr w:type="spellStart"/>
+      <w:r>
+        <w:rPr>
+          <w:rFonts w:ascii="Calibri" w:eastAsia="Times New Roman" w:hAnsi="Calibri" w:cs="Calibri"/>
+          <w:kern w:val="0"/>
+          <w:sz w:val="24"/>
+          <w:szCs w:val="24"/>
+          <w:lang w:eastAsia="es-CL"/>
+          <w14:ligatures w14:val="none"/>
+        </w:rPr>
+        <w:t>diminished</w:t>
+      </w:r>
+      <w:proofErr w:type="spellEnd"/>
+      <w:r>
+        <w:rPr>
+          <w:rFonts w:ascii="Calibri" w:eastAsia="Times New Roman" w:hAnsi="Calibri" w:cs="Calibri"/>
+          <w:kern w:val="0"/>
+          <w:sz w:val="24"/>
+          <w:szCs w:val="24"/>
+          <w:lang w:eastAsia="es-CL"/>
+          <w14:ligatures w14:val="none"/>
+        </w:rPr>
+        <w:t>.</w:t>
       </w:r>
     </w:p>
     <w:p>
@@ -1554,6 +1708,7 @@
         </w:rPr>
         <w:tab/>
       </w:r>
+      <w:proofErr w:type="spellStart"/>
       <w:r>
         <w:rPr>
           <w:rFonts w:ascii="Calibri" w:eastAsia="Times New Roman" w:hAnsi="Calibri" w:cs="Calibri"/>
@@ -1563,12 +1718,24 @@
           <w:lang w:eastAsia="es-CL"/>
           <w14:ligatures w14:val="none"/>
         </w:rPr>
-        <w:t>Classified as superior.</w:t>
-      </w:r>
-    </w:p>
-    <w:p>
-      <w:pPr>
-        <w:pStyle w:val="Ttulo1"/>
+        <w:t>Classified</w:t>
+      </w:r>
+      <w:proofErr w:type="spellEnd"/>
+      <w:r>
+        <w:rPr>
+          <w:rFonts w:ascii="Calibri" w:eastAsia="Times New Roman" w:hAnsi="Calibri" w:cs="Calibri"/>
+          <w:kern w:val="0"/>
+          <w:sz w:val="24"/>
+          <w:szCs w:val="24"/>
+          <w:lang w:eastAsia="es-CL"/>
+          <w14:ligatures w14:val="none"/>
+        </w:rPr>
+        <w:t xml:space="preserve"> as superior.</w:t>
+      </w:r>
+    </w:p>
+    <w:p>
+      <w:pPr>
+        <w:pStyle w:val="Heading1"/>
         <w:rPr>
           <w:rFonts w:eastAsia="Times New Roman"/>
           <w:lang w:eastAsia="es-CL"/>
@@ -1580,22 +1747,38 @@
           <w:lang w:eastAsia="es-CL"/>
         </w:rPr>
         <w:lastRenderedPageBreak/>
-        <w:t>Test de Vocabulario en Imágenes Peabody (TVIP)</w:t>
-      </w:r>
-    </w:p>
-    <w:p>
-      <w:pPr>
-        <w:pStyle w:val="Ttulo2"/>
+        <w:t xml:space="preserve">Test de Vocabulario en Imágenes </w:t>
+      </w:r>
+      <w:proofErr w:type="spellStart"/>
+      <w:r>
         <w:rPr>
           <w:rFonts w:eastAsia="Times New Roman"/>
           <w:lang w:eastAsia="es-CL"/>
         </w:rPr>
-      </w:pPr>
+        <w:t>Peabody</w:t>
+      </w:r>
+      <w:proofErr w:type="spellEnd"/>
       <w:r>
         <w:rPr>
           <w:rFonts w:eastAsia="Times New Roman"/>
           <w:lang w:eastAsia="es-CL"/>
         </w:rPr>
+        <w:t xml:space="preserve"> (TVIP)</w:t>
+      </w:r>
+    </w:p>
+    <w:p>
+      <w:pPr>
+        <w:pStyle w:val="Heading2"/>
+        <w:rPr>
+          <w:rFonts w:eastAsia="Times New Roman"/>
+          <w:lang w:val="en-US" w:eastAsia="es-CL"/>
+        </w:rPr>
+      </w:pPr>
+      <w:r>
+        <w:rPr>
+          <w:rFonts w:eastAsia="Times New Roman"/>
+          <w:lang w:val="en-US" w:eastAsia="es-CL"/>
+        </w:rPr>
         <w:t>1. Description and Objectives</w:t>
       </w:r>
     </w:p>
@@ -1620,7 +1803,29 @@
           <w:lang w:val="en-CA" w:eastAsia="es-CL"/>
           <w14:ligatures w14:val="none"/>
         </w:rPr>
-        <w:t>The TVIP is the Spanish adaptation of the Peabody Picture Vocabulary Test, widely used in English-speaking countries. It serves educational, clinical, and research purposes, measuring an individual's receptive or auditory vocabulary. This psychometric test is typically administered to children aged between 30 and 60 months, taking about 10 to 15 minutes per child.</w:t>
+        <w:t xml:space="preserve">The TVIP is the </w:t>
+      </w:r>
+      <w:r>
+        <w:rPr>
+          <w:rFonts w:ascii="Calibri" w:eastAsia="Times New Roman" w:hAnsi="Calibri" w:cs="Calibri"/>
+          <w:kern w:val="0"/>
+          <w:sz w:val="24"/>
+          <w:szCs w:val="24"/>
+          <w:lang w:val="en-CA" w:eastAsia="es-CL"/>
+          <w14:ligatures w14:val="none"/>
+        </w:rPr>
+        <w:t>,</w:t>
+      </w:r>
+      <w:r>
+        <w:rPr>
+          <w:rFonts w:ascii="Calibri" w:eastAsia="Times New Roman" w:hAnsi="Calibri" w:cs="Calibri"/>
+          <w:kern w:val="0"/>
+          <w:sz w:val="24"/>
+          <w:szCs w:val="24"/>
+          <w:lang w:val="en-CA" w:eastAsia="es-CL"/>
+          <w14:ligatures w14:val="none"/>
+        </w:rPr>
+        <w:t>Spanish adaptation of the Peabody Picture Vocabulary Test, widely used in English-speaking countries. It serves educational, clinical, and research purposes, measuring an individual's receptive or auditory vocabulary. This psychometric test is typically administered to children aged between 30 and 60 months, taking about 10 to 15 minutes per child.</w:t>
       </w:r>
     </w:p>
     <w:p>
@@ -1772,16 +1977,16 @@
     </w:p>
     <w:p>
       <w:pPr>
-        <w:pStyle w:val="Ttulo2"/>
+        <w:pStyle w:val="Heading2"/>
         <w:rPr>
           <w:rFonts w:eastAsia="Times New Roman"/>
-          <w:lang w:eastAsia="es-CL"/>
+          <w:lang w:val="en-US" w:eastAsia="es-CL"/>
         </w:rPr>
       </w:pPr>
       <w:r>
         <w:rPr>
           <w:rFonts w:eastAsia="Times New Roman"/>
-          <w:lang w:eastAsia="es-CL"/>
+          <w:lang w:val="en-US" w:eastAsia="es-CL"/>
         </w:rPr>
         <w:t>2. Method of Application</w:t>
       </w:r>
@@ -1812,16 +2017,16 @@
     </w:p>
     <w:p>
       <w:pPr>
-        <w:pStyle w:val="Ttulo2"/>
+        <w:pStyle w:val="Heading2"/>
         <w:rPr>
           <w:rFonts w:eastAsia="Times New Roman"/>
-          <w:lang w:eastAsia="es-CL"/>
+          <w:lang w:val="en-US" w:eastAsia="es-CL"/>
         </w:rPr>
       </w:pPr>
       <w:r>
         <w:rPr>
           <w:rFonts w:eastAsia="Times New Roman"/>
-          <w:lang w:eastAsia="es-CL"/>
+          <w:lang w:val="en-US" w:eastAsia="es-CL"/>
         </w:rPr>
         <w:t>3. Calculation and Interpretation of Results</w:t>
       </w:r>
@@ -1875,7 +2080,7 @@
       </w:r>
       <w:r>
         <w:rPr>
-          <w:rStyle w:val="Refdenotaalpie"/>
+          <w:rStyle w:val="FootnoteReference"/>
           <w:rFonts w:ascii="Calibri" w:eastAsia="Times New Roman" w:hAnsi="Calibri" w:cs="Calibri"/>
           <w:kern w:val="0"/>
           <w:sz w:val="24"/>
@@ -1899,7 +2104,7 @@
     </w:p>
     <w:tbl>
       <w:tblPr>
-        <w:tblStyle w:val="Tablanormal5"/>
+        <w:tblStyle w:val="PlainTable5"/>
         <w:tblW w:w="0" w:type="auto"/>
         <w:jc w:val="center"/>
         <w:tblLook w:val="04A0" w:firstRow="1" w:lastRow="0" w:firstColumn="1" w:lastColumn="0" w:noHBand="0" w:noVBand="1"/>
@@ -2480,7 +2685,7 @@
     </w:p>
     <w:p>
       <w:pPr>
-        <w:pStyle w:val="Ttulo1"/>
+        <w:pStyle w:val="Heading1"/>
         <w:rPr>
           <w:rFonts w:eastAsia="Times New Roman"/>
           <w:lang w:val="en-CA" w:eastAsia="es-CL"/>
@@ -2496,16 +2701,16 @@
     </w:p>
     <w:p>
       <w:pPr>
-        <w:pStyle w:val="Ttulo2"/>
+        <w:pStyle w:val="Heading2"/>
         <w:rPr>
           <w:rFonts w:eastAsia="Times New Roman"/>
-          <w:lang w:eastAsia="es-CL"/>
+          <w:lang w:val="en-US" w:eastAsia="es-CL"/>
         </w:rPr>
       </w:pPr>
       <w:r>
         <w:rPr>
           <w:rFonts w:eastAsia="Times New Roman"/>
-          <w:lang w:eastAsia="es-CL"/>
+          <w:lang w:val="en-US" w:eastAsia="es-CL"/>
         </w:rPr>
         <w:t>1. Description and Objectives</w:t>
       </w:r>
@@ -2574,6 +2779,7 @@
           <w14:ligatures w14:val="none"/>
         </w:rPr>
       </w:pPr>
+      <w:proofErr w:type="spellStart"/>
       <w:r>
         <w:rPr>
           <w:rFonts w:ascii="Calibri" w:eastAsia="Times New Roman" w:hAnsi="Calibri" w:cs="Calibri"/>
@@ -2583,8 +2789,33 @@
           <w:lang w:eastAsia="es-CL"/>
           <w14:ligatures w14:val="none"/>
         </w:rPr>
-        <w:t>Emotional Reactivity</w:t>
-      </w:r>
+        <w:t>Emotional</w:t>
+      </w:r>
+      <w:proofErr w:type="spellEnd"/>
+      <w:r>
+        <w:rPr>
+          <w:rFonts w:ascii="Calibri" w:eastAsia="Times New Roman" w:hAnsi="Calibri" w:cs="Calibri"/>
+          <w:kern w:val="0"/>
+          <w:sz w:val="24"/>
+          <w:szCs w:val="24"/>
+          <w:lang w:eastAsia="es-CL"/>
+          <w14:ligatures w14:val="none"/>
+        </w:rPr>
+        <w:t xml:space="preserve"> </w:t>
+      </w:r>
+      <w:proofErr w:type="spellStart"/>
+      <w:r>
+        <w:rPr>
+          <w:rFonts w:ascii="Calibri" w:eastAsia="Times New Roman" w:hAnsi="Calibri" w:cs="Calibri"/>
+          <w:kern w:val="0"/>
+          <w:sz w:val="24"/>
+          <w:szCs w:val="24"/>
+          <w:lang w:eastAsia="es-CL"/>
+          <w14:ligatures w14:val="none"/>
+        </w:rPr>
+        <w:t>Reactivity</w:t>
+      </w:r>
+      <w:proofErr w:type="spellEnd"/>
     </w:p>
     <w:p>
       <w:pPr>
@@ -2602,6 +2833,7 @@
           <w14:ligatures w14:val="none"/>
         </w:rPr>
       </w:pPr>
+      <w:proofErr w:type="spellStart"/>
       <w:r>
         <w:rPr>
           <w:rFonts w:ascii="Calibri" w:eastAsia="Times New Roman" w:hAnsi="Calibri" w:cs="Calibri"/>
@@ -2611,8 +2843,33 @@
           <w:lang w:eastAsia="es-CL"/>
           <w14:ligatures w14:val="none"/>
         </w:rPr>
-        <w:t>Anxiety/Depression</w:t>
-      </w:r>
+        <w:t>Anxiety</w:t>
+      </w:r>
+      <w:proofErr w:type="spellEnd"/>
+      <w:r>
+        <w:rPr>
+          <w:rFonts w:ascii="Calibri" w:eastAsia="Times New Roman" w:hAnsi="Calibri" w:cs="Calibri"/>
+          <w:kern w:val="0"/>
+          <w:sz w:val="24"/>
+          <w:szCs w:val="24"/>
+          <w:lang w:eastAsia="es-CL"/>
+          <w14:ligatures w14:val="none"/>
+        </w:rPr>
+        <w:t>/</w:t>
+      </w:r>
+      <w:proofErr w:type="spellStart"/>
+      <w:r>
+        <w:rPr>
+          <w:rFonts w:ascii="Calibri" w:eastAsia="Times New Roman" w:hAnsi="Calibri" w:cs="Calibri"/>
+          <w:kern w:val="0"/>
+          <w:sz w:val="24"/>
+          <w:szCs w:val="24"/>
+          <w:lang w:eastAsia="es-CL"/>
+          <w14:ligatures w14:val="none"/>
+        </w:rPr>
+        <w:t>Depression</w:t>
+      </w:r>
+      <w:proofErr w:type="spellEnd"/>
     </w:p>
     <w:p>
       <w:pPr>
@@ -2630,6 +2887,7 @@
           <w14:ligatures w14:val="none"/>
         </w:rPr>
       </w:pPr>
+      <w:proofErr w:type="spellStart"/>
       <w:r>
         <w:rPr>
           <w:rFonts w:ascii="Calibri" w:eastAsia="Times New Roman" w:hAnsi="Calibri" w:cs="Calibri"/>
@@ -2639,8 +2897,33 @@
           <w:lang w:eastAsia="es-CL"/>
           <w14:ligatures w14:val="none"/>
         </w:rPr>
-        <w:t>Somatic Complaints</w:t>
-      </w:r>
+        <w:t>Somatic</w:t>
+      </w:r>
+      <w:proofErr w:type="spellEnd"/>
+      <w:r>
+        <w:rPr>
+          <w:rFonts w:ascii="Calibri" w:eastAsia="Times New Roman" w:hAnsi="Calibri" w:cs="Calibri"/>
+          <w:kern w:val="0"/>
+          <w:sz w:val="24"/>
+          <w:szCs w:val="24"/>
+          <w:lang w:eastAsia="es-CL"/>
+          <w14:ligatures w14:val="none"/>
+        </w:rPr>
+        <w:t xml:space="preserve"> </w:t>
+      </w:r>
+      <w:proofErr w:type="spellStart"/>
+      <w:r>
+        <w:rPr>
+          <w:rFonts w:ascii="Calibri" w:eastAsia="Times New Roman" w:hAnsi="Calibri" w:cs="Calibri"/>
+          <w:kern w:val="0"/>
+          <w:sz w:val="24"/>
+          <w:szCs w:val="24"/>
+          <w:lang w:eastAsia="es-CL"/>
+          <w14:ligatures w14:val="none"/>
+        </w:rPr>
+        <w:t>Complaints</w:t>
+      </w:r>
+      <w:proofErr w:type="spellEnd"/>
     </w:p>
     <w:p>
       <w:pPr>
@@ -2658,6 +2941,7 @@
           <w14:ligatures w14:val="none"/>
         </w:rPr>
       </w:pPr>
+      <w:proofErr w:type="spellStart"/>
       <w:r>
         <w:rPr>
           <w:rFonts w:ascii="Calibri" w:eastAsia="Times New Roman" w:hAnsi="Calibri" w:cs="Calibri"/>
@@ -2669,6 +2953,7 @@
         </w:rPr>
         <w:t>Autism</w:t>
       </w:r>
+      <w:proofErr w:type="spellEnd"/>
     </w:p>
     <w:p>
       <w:pPr>
@@ -2686,6 +2971,7 @@
           <w14:ligatures w14:val="none"/>
         </w:rPr>
       </w:pPr>
+      <w:proofErr w:type="spellStart"/>
       <w:r>
         <w:rPr>
           <w:rFonts w:ascii="Calibri" w:eastAsia="Times New Roman" w:hAnsi="Calibri" w:cs="Calibri"/>
@@ -2695,8 +2981,33 @@
           <w:lang w:eastAsia="es-CL"/>
           <w14:ligatures w14:val="none"/>
         </w:rPr>
-        <w:t>Attention Problems</w:t>
-      </w:r>
+        <w:t>Attention</w:t>
+      </w:r>
+      <w:proofErr w:type="spellEnd"/>
+      <w:r>
+        <w:rPr>
+          <w:rFonts w:ascii="Calibri" w:eastAsia="Times New Roman" w:hAnsi="Calibri" w:cs="Calibri"/>
+          <w:kern w:val="0"/>
+          <w:sz w:val="24"/>
+          <w:szCs w:val="24"/>
+          <w:lang w:eastAsia="es-CL"/>
+          <w14:ligatures w14:val="none"/>
+        </w:rPr>
+        <w:t xml:space="preserve"> </w:t>
+      </w:r>
+      <w:proofErr w:type="spellStart"/>
+      <w:r>
+        <w:rPr>
+          <w:rFonts w:ascii="Calibri" w:eastAsia="Times New Roman" w:hAnsi="Calibri" w:cs="Calibri"/>
+          <w:kern w:val="0"/>
+          <w:sz w:val="24"/>
+          <w:szCs w:val="24"/>
+          <w:lang w:eastAsia="es-CL"/>
+          <w14:ligatures w14:val="none"/>
+        </w:rPr>
+        <w:t>Problems</w:t>
+      </w:r>
+      <w:proofErr w:type="spellEnd"/>
     </w:p>
     <w:p>
       <w:pPr>
@@ -2714,6 +3025,7 @@
           <w14:ligatures w14:val="none"/>
         </w:rPr>
       </w:pPr>
+      <w:proofErr w:type="spellStart"/>
       <w:r>
         <w:rPr>
           <w:rFonts w:ascii="Calibri" w:eastAsia="Times New Roman" w:hAnsi="Calibri" w:cs="Calibri"/>
@@ -2723,8 +3035,33 @@
           <w:lang w:eastAsia="es-CL"/>
           <w14:ligatures w14:val="none"/>
         </w:rPr>
-        <w:t>Aggressive Behavior</w:t>
-      </w:r>
+        <w:t>Aggressive</w:t>
+      </w:r>
+      <w:proofErr w:type="spellEnd"/>
+      <w:r>
+        <w:rPr>
+          <w:rFonts w:ascii="Calibri" w:eastAsia="Times New Roman" w:hAnsi="Calibri" w:cs="Calibri"/>
+          <w:kern w:val="0"/>
+          <w:sz w:val="24"/>
+          <w:szCs w:val="24"/>
+          <w:lang w:eastAsia="es-CL"/>
+          <w14:ligatures w14:val="none"/>
+        </w:rPr>
+        <w:t xml:space="preserve"> </w:t>
+      </w:r>
+      <w:proofErr w:type="spellStart"/>
+      <w:r>
+        <w:rPr>
+          <w:rFonts w:ascii="Calibri" w:eastAsia="Times New Roman" w:hAnsi="Calibri" w:cs="Calibri"/>
+          <w:kern w:val="0"/>
+          <w:sz w:val="24"/>
+          <w:szCs w:val="24"/>
+          <w:lang w:eastAsia="es-CL"/>
+          <w14:ligatures w14:val="none"/>
+        </w:rPr>
+        <w:t>Behavior</w:t>
+      </w:r>
+      <w:proofErr w:type="spellEnd"/>
     </w:p>
     <w:p>
       <w:pPr>
@@ -2742,6 +3079,7 @@
           <w14:ligatures w14:val="none"/>
         </w:rPr>
       </w:pPr>
+      <w:proofErr w:type="spellStart"/>
       <w:r>
         <w:rPr>
           <w:rFonts w:ascii="Calibri" w:eastAsia="Times New Roman" w:hAnsi="Calibri" w:cs="Calibri"/>
@@ -2751,8 +3089,33 @@
           <w:lang w:eastAsia="es-CL"/>
           <w14:ligatures w14:val="none"/>
         </w:rPr>
-        <w:t>Sleep Problems</w:t>
-      </w:r>
+        <w:t>Sleep</w:t>
+      </w:r>
+      <w:proofErr w:type="spellEnd"/>
+      <w:r>
+        <w:rPr>
+          <w:rFonts w:ascii="Calibri" w:eastAsia="Times New Roman" w:hAnsi="Calibri" w:cs="Calibri"/>
+          <w:kern w:val="0"/>
+          <w:sz w:val="24"/>
+          <w:szCs w:val="24"/>
+          <w:lang w:eastAsia="es-CL"/>
+          <w14:ligatures w14:val="none"/>
+        </w:rPr>
+        <w:t xml:space="preserve"> </w:t>
+      </w:r>
+      <w:proofErr w:type="spellStart"/>
+      <w:r>
+        <w:rPr>
+          <w:rFonts w:ascii="Calibri" w:eastAsia="Times New Roman" w:hAnsi="Calibri" w:cs="Calibri"/>
+          <w:kern w:val="0"/>
+          <w:sz w:val="24"/>
+          <w:szCs w:val="24"/>
+          <w:lang w:eastAsia="es-CL"/>
+          <w14:ligatures w14:val="none"/>
+        </w:rPr>
+        <w:t>Problems</w:t>
+      </w:r>
+      <w:proofErr w:type="spellEnd"/>
     </w:p>
     <w:p>
       <w:pPr>
@@ -2886,16 +3249,16 @@
     </w:p>
     <w:p>
       <w:pPr>
-        <w:pStyle w:val="Ttulo2"/>
+        <w:pStyle w:val="Heading2"/>
         <w:rPr>
           <w:rFonts w:eastAsia="Times New Roman"/>
-          <w:lang w:eastAsia="es-CL"/>
+          <w:lang w:val="en-US" w:eastAsia="es-CL"/>
         </w:rPr>
       </w:pPr>
       <w:r>
         <w:rPr>
           <w:rFonts w:eastAsia="Times New Roman"/>
-          <w:lang w:eastAsia="es-CL"/>
+          <w:lang w:val="en-US" w:eastAsia="es-CL"/>
         </w:rPr>
         <w:t>2. Method of Application</w:t>
       </w:r>
@@ -2926,16 +3289,16 @@
     </w:p>
     <w:p>
       <w:pPr>
-        <w:pStyle w:val="Ttulo2"/>
+        <w:pStyle w:val="Heading2"/>
         <w:rPr>
           <w:rFonts w:eastAsia="Times New Roman"/>
-          <w:lang w:eastAsia="es-CL"/>
+          <w:lang w:val="en-US" w:eastAsia="es-CL"/>
         </w:rPr>
       </w:pPr>
       <w:r>
         <w:rPr>
           <w:rFonts w:eastAsia="Times New Roman"/>
-          <w:lang w:eastAsia="es-CL"/>
+          <w:lang w:val="en-US" w:eastAsia="es-CL"/>
         </w:rPr>
         <w:lastRenderedPageBreak/>
         <w:t>3. Calculation and Interpretation of Results</w:t>
@@ -2962,7 +3325,31 @@
           <w:lang w:val="en-CA" w:eastAsia="es-CL"/>
           <w14:ligatures w14:val="none"/>
         </w:rPr>
-        <w:t>The results of the CBCL are scored using empirically-based scales. Each item is scored as 0, 1, or 2, and the scores for each syndrome are summed to produce a total score. These raw scores are then transformed into T-scores</w:t>
+        <w:t xml:space="preserve">The results of the CBCL are scored using </w:t>
+      </w:r>
+      <w:proofErr w:type="gramStart"/>
+      <w:r>
+        <w:rPr>
+          <w:rFonts w:ascii="Calibri" w:eastAsia="Times New Roman" w:hAnsi="Calibri" w:cs="Calibri"/>
+          <w:kern w:val="0"/>
+          <w:sz w:val="24"/>
+          <w:szCs w:val="24"/>
+          <w:lang w:val="en-CA" w:eastAsia="es-CL"/>
+          <w14:ligatures w14:val="none"/>
+        </w:rPr>
+        <w:t>empirically-based</w:t>
+      </w:r>
+      <w:proofErr w:type="gramEnd"/>
+      <w:r>
+        <w:rPr>
+          <w:rFonts w:ascii="Calibri" w:eastAsia="Times New Roman" w:hAnsi="Calibri" w:cs="Calibri"/>
+          <w:kern w:val="0"/>
+          <w:sz w:val="24"/>
+          <w:szCs w:val="24"/>
+          <w:lang w:val="en-CA" w:eastAsia="es-CL"/>
+          <w14:ligatures w14:val="none"/>
+        </w:rPr>
+        <w:t xml:space="preserve"> scales. Each item is scored as 0, 1, or 2, and the scores for each syndrome are summed to produce a total score. These raw scores are then transformed into T-scores</w:t>
       </w:r>
       <w:r>
         <w:rPr>
@@ -3175,6 +3562,7 @@
           <w14:ligatures w14:val="none"/>
         </w:rPr>
       </w:pPr>
+      <w:proofErr w:type="spellStart"/>
       <w:r>
         <w:rPr>
           <w:rFonts w:ascii="Calibri" w:eastAsia="Times New Roman" w:hAnsi="Calibri" w:cs="Calibri"/>
@@ -3186,17 +3574,46 @@
           <w:lang w:eastAsia="es-CL"/>
           <w14:ligatures w14:val="none"/>
         </w:rPr>
-        <w:t>Clinical Range</w:t>
-      </w:r>
-      <w:r>
-        <w:rPr>
-          <w:rFonts w:ascii="Calibri" w:eastAsia="Times New Roman" w:hAnsi="Calibri" w:cs="Calibri"/>
+        <w:t>Clinical</w:t>
+      </w:r>
+      <w:proofErr w:type="spellEnd"/>
+      <w:r>
+        <w:rPr>
+          <w:rFonts w:ascii="Calibri" w:eastAsia="Times New Roman" w:hAnsi="Calibri" w:cs="Calibri"/>
+          <w:b/>
+          <w:bCs/>
           <w:kern w:val="0"/>
           <w:sz w:val="24"/>
           <w:szCs w:val="24"/>
           <w:lang w:eastAsia="es-CL"/>
           <w14:ligatures w14:val="none"/>
         </w:rPr>
+        <w:t xml:space="preserve"> </w:t>
+      </w:r>
+      <w:proofErr w:type="spellStart"/>
+      <w:r>
+        <w:rPr>
+          <w:rFonts w:ascii="Calibri" w:eastAsia="Times New Roman" w:hAnsi="Calibri" w:cs="Calibri"/>
+          <w:b/>
+          <w:bCs/>
+          <w:kern w:val="0"/>
+          <w:sz w:val="24"/>
+          <w:szCs w:val="24"/>
+          <w:lang w:eastAsia="es-CL"/>
+          <w14:ligatures w14:val="none"/>
+        </w:rPr>
+        <w:t>Range</w:t>
+      </w:r>
+      <w:proofErr w:type="spellEnd"/>
+      <w:r>
+        <w:rPr>
+          <w:rFonts w:ascii="Calibri" w:eastAsia="Times New Roman" w:hAnsi="Calibri" w:cs="Calibri"/>
+          <w:kern w:val="0"/>
+          <w:sz w:val="24"/>
+          <w:szCs w:val="24"/>
+          <w:lang w:eastAsia="es-CL"/>
+          <w14:ligatures w14:val="none"/>
+        </w:rPr>
         <w:t xml:space="preserve">: </w:t>
       </w:r>
       <w:r>
@@ -3234,6 +3651,7 @@
           <w14:ligatures w14:val="none"/>
         </w:rPr>
       </w:pPr>
+      <w:proofErr w:type="spellStart"/>
       <w:r>
         <w:rPr>
           <w:rFonts w:ascii="Calibri" w:eastAsia="Times New Roman" w:hAnsi="Calibri" w:cs="Calibri"/>
@@ -3243,7 +3661,43 @@
           <w:lang w:eastAsia="es-CL"/>
           <w14:ligatures w14:val="none"/>
         </w:rPr>
-        <w:t>For the percentiles:</w:t>
+        <w:t>For</w:t>
+      </w:r>
+      <w:proofErr w:type="spellEnd"/>
+      <w:r>
+        <w:rPr>
+          <w:rFonts w:ascii="Calibri" w:eastAsia="Times New Roman" w:hAnsi="Calibri" w:cs="Calibri"/>
+          <w:kern w:val="0"/>
+          <w:sz w:val="24"/>
+          <w:szCs w:val="24"/>
+          <w:lang w:eastAsia="es-CL"/>
+          <w14:ligatures w14:val="none"/>
+        </w:rPr>
+        <w:t xml:space="preserve"> </w:t>
+      </w:r>
+      <w:proofErr w:type="spellStart"/>
+      <w:r>
+        <w:rPr>
+          <w:rFonts w:ascii="Calibri" w:eastAsia="Times New Roman" w:hAnsi="Calibri" w:cs="Calibri"/>
+          <w:kern w:val="0"/>
+          <w:sz w:val="24"/>
+          <w:szCs w:val="24"/>
+          <w:lang w:eastAsia="es-CL"/>
+          <w14:ligatures w14:val="none"/>
+        </w:rPr>
+        <w:t>the</w:t>
+      </w:r>
+      <w:proofErr w:type="spellEnd"/>
+      <w:r>
+        <w:rPr>
+          <w:rFonts w:ascii="Calibri" w:eastAsia="Times New Roman" w:hAnsi="Calibri" w:cs="Calibri"/>
+          <w:kern w:val="0"/>
+          <w:sz w:val="24"/>
+          <w:szCs w:val="24"/>
+          <w:lang w:eastAsia="es-CL"/>
+          <w14:ligatures w14:val="none"/>
+        </w:rPr>
+        <w:t xml:space="preserve"> percentiles:</w:t>
       </w:r>
     </w:p>
     <w:p>
@@ -3494,7 +3948,7 @@
     </w:p>
     <w:p>
       <w:pPr>
-        <w:pStyle w:val="Ttulo1"/>
+        <w:pStyle w:val="Heading1"/>
         <w:rPr>
           <w:rFonts w:eastAsia="Times New Roman"/>
           <w:lang w:eastAsia="es-CL"/>
@@ -3510,16 +3964,16 @@
     </w:p>
     <w:p>
       <w:pPr>
-        <w:pStyle w:val="Ttulo2"/>
+        <w:pStyle w:val="Heading2"/>
         <w:rPr>
           <w:rFonts w:eastAsia="Times New Roman"/>
-          <w:lang w:eastAsia="es-CL"/>
+          <w:lang w:val="en-US" w:eastAsia="es-CL"/>
         </w:rPr>
       </w:pPr>
       <w:r>
         <w:rPr>
           <w:rFonts w:eastAsia="Times New Roman"/>
-          <w:lang w:eastAsia="es-CL"/>
+          <w:lang w:val="en-US" w:eastAsia="es-CL"/>
         </w:rPr>
         <w:t>1. Description and Objectives</w:t>
       </w:r>
@@ -3692,14 +4146,44 @@
           <w:lang w:val="en-CA" w:eastAsia="es-CL"/>
           <w14:ligatures w14:val="none"/>
         </w:rPr>
-        <w:t>: Measures the child's ability to control their body through activities like picking up a ball, hopping on one foot, walking on tiptoes, or standing on one foot for a period of time.</w:t>
-      </w:r>
-    </w:p>
-    <w:p>
-      <w:pPr>
-        <w:pStyle w:val="Ttulo2"/>
-      </w:pPr>
-      <w:r>
+        <w:t xml:space="preserve">: Measures the child's ability to control their body through activities like picking up a ball, hopping on one foot, walking on tiptoes, or standing on one foot for </w:t>
+      </w:r>
+      <w:proofErr w:type="gramStart"/>
+      <w:r>
+        <w:rPr>
+          <w:rFonts w:ascii="Calibri" w:eastAsia="Times New Roman" w:hAnsi="Calibri" w:cs="Calibri"/>
+          <w:kern w:val="0"/>
+          <w:sz w:val="24"/>
+          <w:szCs w:val="24"/>
+          <w:lang w:val="en-CA" w:eastAsia="es-CL"/>
+          <w14:ligatures w14:val="none"/>
+        </w:rPr>
+        <w:t>a period of time</w:t>
+      </w:r>
+      <w:proofErr w:type="gramEnd"/>
+      <w:r>
+        <w:rPr>
+          <w:rFonts w:ascii="Calibri" w:eastAsia="Times New Roman" w:hAnsi="Calibri" w:cs="Calibri"/>
+          <w:kern w:val="0"/>
+          <w:sz w:val="24"/>
+          <w:szCs w:val="24"/>
+          <w:lang w:val="en-CA" w:eastAsia="es-CL"/>
+          <w14:ligatures w14:val="none"/>
+        </w:rPr>
+        <w:t>.</w:t>
+      </w:r>
+    </w:p>
+    <w:p>
+      <w:pPr>
+        <w:pStyle w:val="Heading2"/>
+        <w:rPr>
+          <w:lang w:val="en-US"/>
+        </w:rPr>
+      </w:pPr>
+      <w:r>
+        <w:rPr>
+          <w:lang w:val="en-US"/>
+        </w:rPr>
         <w:lastRenderedPageBreak/>
         <w:t>2. Method of Application</w:t>
       </w:r>
@@ -3730,9 +4214,15 @@
     </w:p>
     <w:p>
       <w:pPr>
-        <w:pStyle w:val="Ttulo2"/>
-      </w:pPr>
-      <w:r>
+        <w:pStyle w:val="Heading2"/>
+        <w:rPr>
+          <w:lang w:val="en-US"/>
+        </w:rPr>
+      </w:pPr>
+      <w:r>
+        <w:rPr>
+          <w:lang w:val="en-US"/>
+        </w:rPr>
         <w:t>3. Calculation and Interpretation of Results</w:t>
       </w:r>
     </w:p>
@@ -3952,7 +4442,7 @@
 </file>
 
 <file path=word/endnotes.xml><?xml version="1.0" encoding="utf-8"?>
-<w:endnotes xmlns:wpc="http://schemas.microsoft.com/office/word/2010/wordprocessingCanvas" xmlns:cx="http://schemas.microsoft.com/office/drawing/2014/chartex" xmlns:cx1="http://schemas.microsoft.com/office/drawing/2015/9/8/chartex" xmlns:cx2="http://schemas.microsoft.com/office/drawing/2015/10/21/chartex" xmlns:cx3="http://schemas.microsoft.com/office/drawing/2016/5/9/chartex" xmlns:cx4="http://schemas.microsoft.com/office/drawing/2016/5/10/chartex" xmlns:cx5="http://schemas.microsoft.com/office/drawing/2016/5/11/chartex" xmlns:cx6="http://schemas.microsoft.com/office/drawing/2016/5/12/chartex" xmlns:cx7="http://schemas.microsoft.com/office/drawing/2016/5/13/chartex" xmlns:cx8="http://schemas.microsoft.com/office/drawing/2016/5/14/chartex" xmlns:mc="http://schemas.openxmlformats.org/markup-compatibility/2006" xmlns:aink="http://schemas.microsoft.com/office/drawing/2016/ink" xmlns:am3d="http://schemas.microsoft.com/office/drawing/2017/model3d" xmlns:o="urn:schemas-microsoft-com:office:office" xmlns:oel="http://schemas.microsoft.com/office/2019/extlst" xmlns:r="http://schemas.openxmlformats.org/officeDocument/2006/relationships" xmlns:m="http://schemas.openxmlformats.org/officeDocument/2006/math" xmlns:v="urn:schemas-microsoft-com:vml" xmlns:wp14="http://schemas.microsoft.com/office/word/2010/wordprocessingDrawing" xmlns:wp="http://schemas.openxmlformats.org/drawingml/2006/wordprocessingDrawing" xmlns:w10="urn:schemas-microsoft-com:office:word" xmlns:w="http://schemas.openxmlformats.org/wordprocessingml/2006/main" xmlns:w14="http://schemas.microsoft.com/office/word/2010/wordml" xmlns:w15="http://schemas.microsoft.com/office/word/2012/wordml" xmlns:w16cex="http://schemas.microsoft.com/office/word/2018/wordml/cex" xmlns:w16cid="http://schemas.microsoft.com/office/word/2016/wordml/cid" xmlns:w16="http://schemas.microsoft.com/office/word/2018/wordml" xmlns:w16du="http://schemas.microsoft.com/office/word/2023/wordml/word16du" xmlns:w16sdtdh="http://schemas.microsoft.com/office/word/2020/wordml/sdtdatahash" xmlns:w16se="http://schemas.microsoft.com/office/word/2015/wordml/symex" xmlns:wpg="http://schemas.microsoft.com/office/word/2010/wordprocessingGroup" xmlns:wpi="http://schemas.microsoft.com/office/word/2010/wordprocessingInk" xmlns:wne="http://schemas.microsoft.com/office/word/2006/wordml" xmlns:wps="http://schemas.microsoft.com/office/word/2010/wordprocessingShape" mc:Ignorable="w14 w15 w16se w16cid w16 w16cex w16sdtdh w16du wp14">
+<w:endnotes xmlns:wpc="http://schemas.microsoft.com/office/word/2010/wordprocessingCanvas" xmlns:cx="http://schemas.microsoft.com/office/drawing/2014/chartex" xmlns:cx1="http://schemas.microsoft.com/office/drawing/2015/9/8/chartex" xmlns:cx2="http://schemas.microsoft.com/office/drawing/2015/10/21/chartex" xmlns:cx3="http://schemas.microsoft.com/office/drawing/2016/5/9/chartex" xmlns:cx4="http://schemas.microsoft.com/office/drawing/2016/5/10/chartex" xmlns:cx5="http://schemas.microsoft.com/office/drawing/2016/5/11/chartex" xmlns:cx6="http://schemas.microsoft.com/office/drawing/2016/5/12/chartex" xmlns:cx7="http://schemas.microsoft.com/office/drawing/2016/5/13/chartex" xmlns:cx8="http://schemas.microsoft.com/office/drawing/2016/5/14/chartex" xmlns:mc="http://schemas.openxmlformats.org/markup-compatibility/2006" xmlns:aink="http://schemas.microsoft.com/office/drawing/2016/ink" xmlns:am3d="http://schemas.microsoft.com/office/drawing/2017/model3d" xmlns:o="urn:schemas-microsoft-com:office:office" xmlns:oel="http://schemas.microsoft.com/office/2019/extlst" xmlns:r="http://schemas.openxmlformats.org/officeDocument/2006/relationships" xmlns:m="http://schemas.openxmlformats.org/officeDocument/2006/math" xmlns:v="urn:schemas-microsoft-com:vml" xmlns:wp14="http://schemas.microsoft.com/office/word/2010/wordprocessingDrawing" xmlns:wp="http://schemas.openxmlformats.org/drawingml/2006/wordprocessingDrawing" xmlns:w10="urn:schemas-microsoft-com:office:word" xmlns:w="http://schemas.openxmlformats.org/wordprocessingml/2006/main" xmlns:w14="http://schemas.microsoft.com/office/word/2010/wordml" xmlns:w15="http://schemas.microsoft.com/office/word/2012/wordml" xmlns:w16cex="http://schemas.microsoft.com/office/word/2018/wordml/cex" xmlns:w16cid="http://schemas.microsoft.com/office/word/2016/wordml/cid" xmlns:w16="http://schemas.microsoft.com/office/word/2018/wordml" xmlns:w16du="http://schemas.microsoft.com/office/word/2023/wordml/word16du" xmlns:w16sdtdh="http://schemas.microsoft.com/office/word/2020/wordml/sdtdatahash" xmlns:w16sdtfl="http://schemas.microsoft.com/office/word/2024/wordml/sdtformatlock" xmlns:w16se="http://schemas.microsoft.com/office/word/2015/wordml/symex" xmlns:wpg="http://schemas.microsoft.com/office/word/2010/wordprocessingGroup" xmlns:wpi="http://schemas.microsoft.com/office/word/2010/wordprocessingInk" xmlns:wne="http://schemas.microsoft.com/office/word/2006/wordml" xmlns:wps="http://schemas.microsoft.com/office/word/2010/wordprocessingShape" mc:Ignorable="w14 w15 w16se w16cid w16 w16cex w16sdtdh w16sdtfl w16du wp14">
   <w:endnote w:type="separator" w:id="-1">
     <w:p>
       <w:pPr>
@@ -3977,7 +4467,7 @@
 </file>
 
 <file path=word/footer1.xml><?xml version="1.0" encoding="utf-8"?>
-<w:ftr xmlns:wpc="http://schemas.microsoft.com/office/word/2010/wordprocessingCanvas" xmlns:cx="http://schemas.microsoft.com/office/drawing/2014/chartex" xmlns:cx1="http://schemas.microsoft.com/office/drawing/2015/9/8/chartex" xmlns:cx2="http://schemas.microsoft.com/office/drawing/2015/10/21/chartex" xmlns:cx3="http://schemas.microsoft.com/office/drawing/2016/5/9/chartex" xmlns:cx4="http://schemas.microsoft.com/office/drawing/2016/5/10/chartex" xmlns:cx5="http://schemas.microsoft.com/office/drawing/2016/5/11/chartex" xmlns:cx6="http://schemas.microsoft.com/office/drawing/2016/5/12/chartex" xmlns:cx7="http://schemas.microsoft.com/office/drawing/2016/5/13/chartex" xmlns:cx8="http://schemas.microsoft.com/office/drawing/2016/5/14/chartex" xmlns:mc="http://schemas.openxmlformats.org/markup-compatibility/2006" xmlns:aink="http://schemas.microsoft.com/office/drawing/2016/ink" xmlns:am3d="http://schemas.microsoft.com/office/drawing/2017/model3d" xmlns:o="urn:schemas-microsoft-com:office:office" xmlns:oel="http://schemas.microsoft.com/office/2019/extlst" xmlns:r="http://schemas.openxmlformats.org/officeDocument/2006/relationships" xmlns:m="http://schemas.openxmlformats.org/officeDocument/2006/math" xmlns:v="urn:schemas-microsoft-com:vml" xmlns:wp14="http://schemas.microsoft.com/office/word/2010/wordprocessingDrawing" xmlns:wp="http://schemas.openxmlformats.org/drawingml/2006/wordprocessingDrawing" xmlns:w10="urn:schemas-microsoft-com:office:word" xmlns:w="http://schemas.openxmlformats.org/wordprocessingml/2006/main" xmlns:w14="http://schemas.microsoft.com/office/word/2010/wordml" xmlns:w15="http://schemas.microsoft.com/office/word/2012/wordml" xmlns:w16cex="http://schemas.microsoft.com/office/word/2018/wordml/cex" xmlns:w16cid="http://schemas.microsoft.com/office/word/2016/wordml/cid" xmlns:w16="http://schemas.microsoft.com/office/word/2018/wordml" xmlns:w16du="http://schemas.microsoft.com/office/word/2023/wordml/word16du" xmlns:w16sdtdh="http://schemas.microsoft.com/office/word/2020/wordml/sdtdatahash" xmlns:w16se="http://schemas.microsoft.com/office/word/2015/wordml/symex" xmlns:wpg="http://schemas.microsoft.com/office/word/2010/wordprocessingGroup" xmlns:wpi="http://schemas.microsoft.com/office/word/2010/wordprocessingInk" xmlns:wne="http://schemas.microsoft.com/office/word/2006/wordml" xmlns:wps="http://schemas.microsoft.com/office/word/2010/wordprocessingShape" mc:Ignorable="w14 w15 w16se w16cid w16 w16cex w16sdtdh w16du wp14">
+<w:ftr xmlns:wpc="http://schemas.microsoft.com/office/word/2010/wordprocessingCanvas" xmlns:cx="http://schemas.microsoft.com/office/drawing/2014/chartex" xmlns:cx1="http://schemas.microsoft.com/office/drawing/2015/9/8/chartex" xmlns:cx2="http://schemas.microsoft.com/office/drawing/2015/10/21/chartex" xmlns:cx3="http://schemas.microsoft.com/office/drawing/2016/5/9/chartex" xmlns:cx4="http://schemas.microsoft.com/office/drawing/2016/5/10/chartex" xmlns:cx5="http://schemas.microsoft.com/office/drawing/2016/5/11/chartex" xmlns:cx6="http://schemas.microsoft.com/office/drawing/2016/5/12/chartex" xmlns:cx7="http://schemas.microsoft.com/office/drawing/2016/5/13/chartex" xmlns:cx8="http://schemas.microsoft.com/office/drawing/2016/5/14/chartex" xmlns:mc="http://schemas.openxmlformats.org/markup-compatibility/2006" xmlns:aink="http://schemas.microsoft.com/office/drawing/2016/ink" xmlns:am3d="http://schemas.microsoft.com/office/drawing/2017/model3d" xmlns:o="urn:schemas-microsoft-com:office:office" xmlns:oel="http://schemas.microsoft.com/office/2019/extlst" xmlns:r="http://schemas.openxmlformats.org/officeDocument/2006/relationships" xmlns:m="http://schemas.openxmlformats.org/officeDocument/2006/math" xmlns:v="urn:schemas-microsoft-com:vml" xmlns:wp14="http://schemas.microsoft.com/office/word/2010/wordprocessingDrawing" xmlns:wp="http://schemas.openxmlformats.org/drawingml/2006/wordprocessingDrawing" xmlns:w10="urn:schemas-microsoft-com:office:word" xmlns:w="http://schemas.openxmlformats.org/wordprocessingml/2006/main" xmlns:w14="http://schemas.microsoft.com/office/word/2010/wordml" xmlns:w15="http://schemas.microsoft.com/office/word/2012/wordml" xmlns:w16cex="http://schemas.microsoft.com/office/word/2018/wordml/cex" xmlns:w16cid="http://schemas.microsoft.com/office/word/2016/wordml/cid" xmlns:w16="http://schemas.microsoft.com/office/word/2018/wordml" xmlns:w16du="http://schemas.microsoft.com/office/word/2023/wordml/word16du" xmlns:w16sdtdh="http://schemas.microsoft.com/office/word/2020/wordml/sdtdatahash" xmlns:w16sdtfl="http://schemas.microsoft.com/office/word/2024/wordml/sdtformatlock" xmlns:w16se="http://schemas.microsoft.com/office/word/2015/wordml/symex" xmlns:wpg="http://schemas.microsoft.com/office/word/2010/wordprocessingGroup" xmlns:wpi="http://schemas.microsoft.com/office/word/2010/wordprocessingInk" xmlns:wne="http://schemas.microsoft.com/office/word/2006/wordml" xmlns:wps="http://schemas.microsoft.com/office/word/2010/wordprocessingShape" mc:Ignorable="w14 w15 w16se w16cid w16 w16cex w16sdtdh w16sdtfl w16du wp14">
   <w:sdt>
     <w:sdtPr>
       <w:id w:val="-608036487"/>
@@ -3989,7 +4479,7 @@
     <w:sdtContent>
       <w:p>
         <w:pPr>
-          <w:pStyle w:val="Piedepgina"/>
+          <w:pStyle w:val="Footer"/>
           <w:jc w:val="center"/>
         </w:pPr>
         <w:r>
@@ -4015,14 +4505,14 @@
   </w:sdt>
   <w:p>
     <w:pPr>
-      <w:pStyle w:val="Piedepgina"/>
+      <w:pStyle w:val="Footer"/>
     </w:pPr>
   </w:p>
 </w:ftr>
 </file>
 
 <file path=word/footnotes.xml><?xml version="1.0" encoding="utf-8"?>
-<w:footnotes xmlns:wpc="http://schemas.microsoft.com/office/word/2010/wordprocessingCanvas" xmlns:cx="http://schemas.microsoft.com/office/drawing/2014/chartex" xmlns:cx1="http://schemas.microsoft.com/office/drawing/2015/9/8/chartex" xmlns:cx2="http://schemas.microsoft.com/office/drawing/2015/10/21/chartex" xmlns:cx3="http://schemas.microsoft.com/office/drawing/2016/5/9/chartex" xmlns:cx4="http://schemas.microsoft.com/office/drawing/2016/5/10/chartex" xmlns:cx5="http://schemas.microsoft.com/office/drawing/2016/5/11/chartex" xmlns:cx6="http://schemas.microsoft.com/office/drawing/2016/5/12/chartex" xmlns:cx7="http://schemas.microsoft.com/office/drawing/2016/5/13/chartex" xmlns:cx8="http://schemas.microsoft.com/office/drawing/2016/5/14/chartex" xmlns:mc="http://schemas.openxmlformats.org/markup-compatibility/2006" xmlns:aink="http://schemas.microsoft.com/office/drawing/2016/ink" xmlns:am3d="http://schemas.microsoft.com/office/drawing/2017/model3d" xmlns:o="urn:schemas-microsoft-com:office:office" xmlns:oel="http://schemas.microsoft.com/office/2019/extlst" xmlns:r="http://schemas.openxmlformats.org/officeDocument/2006/relationships" xmlns:m="http://schemas.openxmlformats.org/officeDocument/2006/math" xmlns:v="urn:schemas-microsoft-com:vml" xmlns:wp14="http://schemas.microsoft.com/office/word/2010/wordprocessingDrawing" xmlns:wp="http://schemas.openxmlformats.org/drawingml/2006/wordprocessingDrawing" xmlns:w10="urn:schemas-microsoft-com:office:word" xmlns:w="http://schemas.openxmlformats.org/wordprocessingml/2006/main" xmlns:w14="http://schemas.microsoft.com/office/word/2010/wordml" xmlns:w15="http://schemas.microsoft.com/office/word/2012/wordml" xmlns:w16cex="http://schemas.microsoft.com/office/word/2018/wordml/cex" xmlns:w16cid="http://schemas.microsoft.com/office/word/2016/wordml/cid" xmlns:w16="http://schemas.microsoft.com/office/word/2018/wordml" xmlns:w16du="http://schemas.microsoft.com/office/word/2023/wordml/word16du" xmlns:w16sdtdh="http://schemas.microsoft.com/office/word/2020/wordml/sdtdatahash" xmlns:w16se="http://schemas.microsoft.com/office/word/2015/wordml/symex" xmlns:wpg="http://schemas.microsoft.com/office/word/2010/wordprocessingGroup" xmlns:wpi="http://schemas.microsoft.com/office/word/2010/wordprocessingInk" xmlns:wne="http://schemas.microsoft.com/office/word/2006/wordml" xmlns:wps="http://schemas.microsoft.com/office/word/2010/wordprocessingShape" mc:Ignorable="w14 w15 w16se w16cid w16 w16cex w16sdtdh w16du wp14">
+<w:footnotes xmlns:wpc="http://schemas.microsoft.com/office/word/2010/wordprocessingCanvas" xmlns:cx="http://schemas.microsoft.com/office/drawing/2014/chartex" xmlns:cx1="http://schemas.microsoft.com/office/drawing/2015/9/8/chartex" xmlns:cx2="http://schemas.microsoft.com/office/drawing/2015/10/21/chartex" xmlns:cx3="http://schemas.microsoft.com/office/drawing/2016/5/9/chartex" xmlns:cx4="http://schemas.microsoft.com/office/drawing/2016/5/10/chartex" xmlns:cx5="http://schemas.microsoft.com/office/drawing/2016/5/11/chartex" xmlns:cx6="http://schemas.microsoft.com/office/drawing/2016/5/12/chartex" xmlns:cx7="http://schemas.microsoft.com/office/drawing/2016/5/13/chartex" xmlns:cx8="http://schemas.microsoft.com/office/drawing/2016/5/14/chartex" xmlns:mc="http://schemas.openxmlformats.org/markup-compatibility/2006" xmlns:aink="http://schemas.microsoft.com/office/drawing/2016/ink" xmlns:am3d="http://schemas.microsoft.com/office/drawing/2017/model3d" xmlns:o="urn:schemas-microsoft-com:office:office" xmlns:oel="http://schemas.microsoft.com/office/2019/extlst" xmlns:r="http://schemas.openxmlformats.org/officeDocument/2006/relationships" xmlns:m="http://schemas.openxmlformats.org/officeDocument/2006/math" xmlns:v="urn:schemas-microsoft-com:vml" xmlns:wp14="http://schemas.microsoft.com/office/word/2010/wordprocessingDrawing" xmlns:wp="http://schemas.openxmlformats.org/drawingml/2006/wordprocessingDrawing" xmlns:w10="urn:schemas-microsoft-com:office:word" xmlns:w="http://schemas.openxmlformats.org/wordprocessingml/2006/main" xmlns:w14="http://schemas.microsoft.com/office/word/2010/wordml" xmlns:w15="http://schemas.microsoft.com/office/word/2012/wordml" xmlns:w16cex="http://schemas.microsoft.com/office/word/2018/wordml/cex" xmlns:w16cid="http://schemas.microsoft.com/office/word/2016/wordml/cid" xmlns:w16="http://schemas.microsoft.com/office/word/2018/wordml" xmlns:w16du="http://schemas.microsoft.com/office/word/2023/wordml/word16du" xmlns:w16sdtdh="http://schemas.microsoft.com/office/word/2020/wordml/sdtdatahash" xmlns:w16sdtfl="http://schemas.microsoft.com/office/word/2024/wordml/sdtformatlock" xmlns:w16se="http://schemas.microsoft.com/office/word/2015/wordml/symex" xmlns:wpg="http://schemas.microsoft.com/office/word/2010/wordprocessingGroup" xmlns:wpi="http://schemas.microsoft.com/office/word/2010/wordprocessingInk" xmlns:wne="http://schemas.microsoft.com/office/word/2006/wordml" xmlns:wps="http://schemas.microsoft.com/office/word/2010/wordprocessingShape" mc:Ignorable="w14 w15 w16se w16cid w16 w16cex w16sdtdh w16sdtfl w16du wp14">
   <w:footnote w:type="separator" w:id="-1">
     <w:p>
       <w:pPr>
@@ -4046,14 +4536,14 @@
   <w:footnote w:id="1">
     <w:p>
       <w:pPr>
-        <w:pStyle w:val="Sinespaciado"/>
+        <w:pStyle w:val="NoSpacing"/>
         <w:rPr>
           <w:lang w:val="en-CA"/>
         </w:rPr>
       </w:pPr>
       <w:r>
         <w:rPr>
-          <w:rStyle w:val="Refdenotaalpie"/>
+          <w:rStyle w:val="FootnoteReference"/>
         </w:rPr>
         <w:footnoteRef/>
       </w:r>
@@ -4075,8 +4565,9 @@
           <w:shd w:val="clear" w:color="auto" w:fill="FFFFFF"/>
           <w:lang w:val="en-CA"/>
         </w:rPr>
-        <w:t xml:space="preserve">Test de Vocabulario en </w:t>
-      </w:r>
+        <w:t xml:space="preserve">Test de </w:t>
+      </w:r>
+      <w:proofErr w:type="spellStart"/>
       <w:r>
         <w:rPr>
           <w:sz w:val="18"/>
@@ -4084,8 +4575,9 @@
           <w:shd w:val="clear" w:color="auto" w:fill="FFFFFF"/>
           <w:lang w:val="en-CA"/>
         </w:rPr>
-        <w:t>i</w:t>
-      </w:r>
+        <w:t>Vocabulario</w:t>
+      </w:r>
+      <w:proofErr w:type="spellEnd"/>
       <w:r>
         <w:rPr>
           <w:sz w:val="18"/>
@@ -4093,7 +4585,47 @@
           <w:shd w:val="clear" w:color="auto" w:fill="FFFFFF"/>
           <w:lang w:val="en-CA"/>
         </w:rPr>
-        <w:t>mágenes Peabody [Test Peabody Picture Vocabulary]. </w:t>
+        <w:t xml:space="preserve"> </w:t>
+      </w:r>
+      <w:proofErr w:type="spellStart"/>
+      <w:r>
+        <w:rPr>
+          <w:sz w:val="18"/>
+          <w:szCs w:val="18"/>
+          <w:shd w:val="clear" w:color="auto" w:fill="FFFFFF"/>
+          <w:lang w:val="en-CA"/>
+        </w:rPr>
+        <w:t>en</w:t>
+      </w:r>
+      <w:proofErr w:type="spellEnd"/>
+      <w:r>
+        <w:rPr>
+          <w:sz w:val="18"/>
+          <w:szCs w:val="18"/>
+          <w:shd w:val="clear" w:color="auto" w:fill="FFFFFF"/>
+          <w:lang w:val="en-CA"/>
+        </w:rPr>
+        <w:t xml:space="preserve"> </w:t>
+      </w:r>
+      <w:proofErr w:type="spellStart"/>
+      <w:r>
+        <w:rPr>
+          <w:sz w:val="18"/>
+          <w:szCs w:val="18"/>
+          <w:shd w:val="clear" w:color="auto" w:fill="FFFFFF"/>
+          <w:lang w:val="en-CA"/>
+        </w:rPr>
+        <w:t>imágenes</w:t>
+      </w:r>
+      <w:proofErr w:type="spellEnd"/>
+      <w:r>
+        <w:rPr>
+          <w:sz w:val="18"/>
+          <w:szCs w:val="18"/>
+          <w:shd w:val="clear" w:color="auto" w:fill="FFFFFF"/>
+          <w:lang w:val="en-CA"/>
+        </w:rPr>
+        <w:t xml:space="preserve"> Peabody [Test Peabody Picture Vocabulary]. </w:t>
       </w:r>
       <w:r>
         <w:rPr>
@@ -4121,7 +4653,7 @@
 </file>
 
 <file path=word/numbering.xml><?xml version="1.0" encoding="utf-8"?>
-<w:numbering xmlns:wpc="http://schemas.microsoft.com/office/word/2010/wordprocessingCanvas" xmlns:cx="http://schemas.microsoft.com/office/drawing/2014/chartex" xmlns:cx1="http://schemas.microsoft.com/office/drawing/2015/9/8/chartex" xmlns:cx2="http://schemas.microsoft.com/office/drawing/2015/10/21/chartex" xmlns:cx3="http://schemas.microsoft.com/office/drawing/2016/5/9/chartex" xmlns:cx4="http://schemas.microsoft.com/office/drawing/2016/5/10/chartex" xmlns:cx5="http://schemas.microsoft.com/office/drawing/2016/5/11/chartex" xmlns:cx6="http://schemas.microsoft.com/office/drawing/2016/5/12/chartex" xmlns:cx7="http://schemas.microsoft.com/office/drawing/2016/5/13/chartex" xmlns:cx8="http://schemas.microsoft.com/office/drawing/2016/5/14/chartex" xmlns:mc="http://schemas.openxmlformats.org/markup-compatibility/2006" xmlns:aink="http://schemas.microsoft.com/office/drawing/2016/ink" xmlns:am3d="http://schemas.microsoft.com/office/drawing/2017/model3d" xmlns:o="urn:schemas-microsoft-com:office:office" xmlns:oel="http://schemas.microsoft.com/office/2019/extlst" xmlns:r="http://schemas.openxmlformats.org/officeDocument/2006/relationships" xmlns:m="http://schemas.openxmlformats.org/officeDocument/2006/math" xmlns:v="urn:schemas-microsoft-com:vml" xmlns:wp14="http://schemas.microsoft.com/office/word/2010/wordprocessingDrawing" xmlns:wp="http://schemas.openxmlformats.org/drawingml/2006/wordprocessingDrawing" xmlns:w10="urn:schemas-microsoft-com:office:word" xmlns:w="http://schemas.openxmlformats.org/wordprocessingml/2006/main" xmlns:w14="http://schemas.microsoft.com/office/word/2010/wordml" xmlns:w15="http://schemas.microsoft.com/office/word/2012/wordml" xmlns:w16cex="http://schemas.microsoft.com/office/word/2018/wordml/cex" xmlns:w16cid="http://schemas.microsoft.com/office/word/2016/wordml/cid" xmlns:w16="http://schemas.microsoft.com/office/word/2018/wordml" xmlns:w16du="http://schemas.microsoft.com/office/word/2023/wordml/word16du" xmlns:w16sdtdh="http://schemas.microsoft.com/office/word/2020/wordml/sdtdatahash" xmlns:w16se="http://schemas.microsoft.com/office/word/2015/wordml/symex" xmlns:wpg="http://schemas.microsoft.com/office/word/2010/wordprocessingGroup" xmlns:wpi="http://schemas.microsoft.com/office/word/2010/wordprocessingInk" xmlns:wne="http://schemas.microsoft.com/office/word/2006/wordml" xmlns:wps="http://schemas.microsoft.com/office/word/2010/wordprocessingShape" mc:Ignorable="w14 w15 w16se w16cid w16 w16cex w16sdtdh w16du wp14">
+<w:numbering xmlns:wpc="http://schemas.microsoft.com/office/word/2010/wordprocessingCanvas" xmlns:cx="http://schemas.microsoft.com/office/drawing/2014/chartex" xmlns:cx1="http://schemas.microsoft.com/office/drawing/2015/9/8/chartex" xmlns:cx2="http://schemas.microsoft.com/office/drawing/2015/10/21/chartex" xmlns:cx3="http://schemas.microsoft.com/office/drawing/2016/5/9/chartex" xmlns:cx4="http://schemas.microsoft.com/office/drawing/2016/5/10/chartex" xmlns:cx5="http://schemas.microsoft.com/office/drawing/2016/5/11/chartex" xmlns:cx6="http://schemas.microsoft.com/office/drawing/2016/5/12/chartex" xmlns:cx7="http://schemas.microsoft.com/office/drawing/2016/5/13/chartex" xmlns:cx8="http://schemas.microsoft.com/office/drawing/2016/5/14/chartex" xmlns:mc="http://schemas.openxmlformats.org/markup-compatibility/2006" xmlns:aink="http://schemas.microsoft.com/office/drawing/2016/ink" xmlns:am3d="http://schemas.microsoft.com/office/drawing/2017/model3d" xmlns:o="urn:schemas-microsoft-com:office:office" xmlns:oel="http://schemas.microsoft.com/office/2019/extlst" xmlns:r="http://schemas.openxmlformats.org/officeDocument/2006/relationships" xmlns:m="http://schemas.openxmlformats.org/officeDocument/2006/math" xmlns:v="urn:schemas-microsoft-com:vml" xmlns:wp14="http://schemas.microsoft.com/office/word/2010/wordprocessingDrawing" xmlns:wp="http://schemas.openxmlformats.org/drawingml/2006/wordprocessingDrawing" xmlns:w10="urn:schemas-microsoft-com:office:word" xmlns:w="http://schemas.openxmlformats.org/wordprocessingml/2006/main" xmlns:w14="http://schemas.microsoft.com/office/word/2010/wordml" xmlns:w15="http://schemas.microsoft.com/office/word/2012/wordml" xmlns:w16cex="http://schemas.microsoft.com/office/word/2018/wordml/cex" xmlns:w16cid="http://schemas.microsoft.com/office/word/2016/wordml/cid" xmlns:w16="http://schemas.microsoft.com/office/word/2018/wordml" xmlns:w16du="http://schemas.microsoft.com/office/word/2023/wordml/word16du" xmlns:w16sdtdh="http://schemas.microsoft.com/office/word/2020/wordml/sdtdatahash" xmlns:w16sdtfl="http://schemas.microsoft.com/office/word/2024/wordml/sdtformatlock" xmlns:w16se="http://schemas.microsoft.com/office/word/2015/wordml/symex" xmlns:wpg="http://schemas.microsoft.com/office/word/2010/wordprocessingGroup" xmlns:wpi="http://schemas.microsoft.com/office/word/2010/wordprocessingInk" xmlns:wne="http://schemas.microsoft.com/office/word/2006/wordml" xmlns:wps="http://schemas.microsoft.com/office/word/2010/wordprocessingShape" mc:Ignorable="w14 w15 w16se w16cid w16 w16cex w16sdtdh w16sdtfl w16du wp14">
   <w:abstractNum w:abstractNumId="0" w15:restartNumberingAfterBreak="0">
     <w:nsid w:val="00740DE9"/>
     <w:multiLevelType w:val="multilevel"/>
@@ -8646,7 +9178,7 @@
 </file>
 
 <file path=word/styles.xml><?xml version="1.0" encoding="utf-8"?>
-<w:styles xmlns:mc="http://schemas.openxmlformats.org/markup-compatibility/2006" xmlns:r="http://schemas.openxmlformats.org/officeDocument/2006/relationships" xmlns:w="http://schemas.openxmlformats.org/wordprocessingml/2006/main" xmlns:w14="http://schemas.microsoft.com/office/word/2010/wordml" xmlns:w15="http://schemas.microsoft.com/office/word/2012/wordml" xmlns:w16cex="http://schemas.microsoft.com/office/word/2018/wordml/cex" xmlns:w16cid="http://schemas.microsoft.com/office/word/2016/wordml/cid" xmlns:w16="http://schemas.microsoft.com/office/word/2018/wordml" xmlns:w16du="http://schemas.microsoft.com/office/word/2023/wordml/word16du" xmlns:w16sdtdh="http://schemas.microsoft.com/office/word/2020/wordml/sdtdatahash" xmlns:w16se="http://schemas.microsoft.com/office/word/2015/wordml/symex" mc:Ignorable="w14 w15 w16se w16cid w16 w16cex w16sdtdh w16du">
+<w:styles xmlns:mc="http://schemas.openxmlformats.org/markup-compatibility/2006" xmlns:r="http://schemas.openxmlformats.org/officeDocument/2006/relationships" xmlns:w="http://schemas.openxmlformats.org/wordprocessingml/2006/main" xmlns:w14="http://schemas.microsoft.com/office/word/2010/wordml" xmlns:w15="http://schemas.microsoft.com/office/word/2012/wordml" xmlns:w16cex="http://schemas.microsoft.com/office/word/2018/wordml/cex" xmlns:w16cid="http://schemas.microsoft.com/office/word/2016/wordml/cid" xmlns:w16="http://schemas.microsoft.com/office/word/2018/wordml" xmlns:w16du="http://schemas.microsoft.com/office/word/2023/wordml/word16du" xmlns:w16sdtdh="http://schemas.microsoft.com/office/word/2020/wordml/sdtdatahash" xmlns:w16sdtfl="http://schemas.microsoft.com/office/word/2024/wordml/sdtformatlock" xmlns:w16se="http://schemas.microsoft.com/office/word/2015/wordml/symex" mc:Ignorable="w14 w15 w16se w16cid w16 w16cex w16sdtdh w16sdtfl w16du">
   <w:docDefaults>
     <w:rPrDefault>
       <w:rPr>
@@ -9046,11 +9578,11 @@
     <w:name w:val="Normal"/>
     <w:qFormat/>
   </w:style>
-  <w:style w:type="paragraph" w:styleId="Ttulo1">
+  <w:style w:type="paragraph" w:styleId="Heading1">
     <w:name w:val="heading 1"/>
     <w:basedOn w:val="Normal"/>
     <w:next w:val="Normal"/>
-    <w:link w:val="Ttulo1Car"/>
+    <w:link w:val="Heading1Char"/>
     <w:uiPriority w:val="9"/>
     <w:qFormat/>
     <w:rsid w:val="00995C37"/>
@@ -9067,11 +9599,11 @@
       <w:szCs w:val="40"/>
     </w:rPr>
   </w:style>
-  <w:style w:type="paragraph" w:styleId="Ttulo2">
+  <w:style w:type="paragraph" w:styleId="Heading2">
     <w:name w:val="heading 2"/>
     <w:basedOn w:val="Normal"/>
     <w:next w:val="Normal"/>
-    <w:link w:val="Ttulo2Car"/>
+    <w:link w:val="Heading2Char"/>
     <w:uiPriority w:val="9"/>
     <w:unhideWhenUsed/>
     <w:qFormat/>
@@ -9089,11 +9621,11 @@
       <w:szCs w:val="32"/>
     </w:rPr>
   </w:style>
-  <w:style w:type="paragraph" w:styleId="Ttulo3">
+  <w:style w:type="paragraph" w:styleId="Heading3">
     <w:name w:val="heading 3"/>
     <w:basedOn w:val="Normal"/>
     <w:next w:val="Normal"/>
-    <w:link w:val="Ttulo3Car"/>
+    <w:link w:val="Heading3Char"/>
     <w:uiPriority w:val="9"/>
     <w:unhideWhenUsed/>
     <w:qFormat/>
@@ -9111,11 +9643,11 @@
       <w:szCs w:val="28"/>
     </w:rPr>
   </w:style>
-  <w:style w:type="paragraph" w:styleId="Ttulo4">
+  <w:style w:type="paragraph" w:styleId="Heading4">
     <w:name w:val="heading 4"/>
     <w:basedOn w:val="Normal"/>
     <w:next w:val="Normal"/>
-    <w:link w:val="Ttulo4Car"/>
+    <w:link w:val="Heading4Char"/>
     <w:uiPriority w:val="9"/>
     <w:unhideWhenUsed/>
     <w:qFormat/>
@@ -9133,11 +9665,11 @@
       <w:color w:val="0F4761" w:themeColor="accent1" w:themeShade="BF"/>
     </w:rPr>
   </w:style>
-  <w:style w:type="paragraph" w:styleId="Ttulo5">
+  <w:style w:type="paragraph" w:styleId="Heading5">
     <w:name w:val="heading 5"/>
     <w:basedOn w:val="Normal"/>
     <w:next w:val="Normal"/>
-    <w:link w:val="Ttulo5Car"/>
+    <w:link w:val="Heading5Char"/>
     <w:uiPriority w:val="9"/>
     <w:semiHidden/>
     <w:unhideWhenUsed/>
@@ -9154,11 +9686,11 @@
       <w:color w:val="0F4761" w:themeColor="accent1" w:themeShade="BF"/>
     </w:rPr>
   </w:style>
-  <w:style w:type="paragraph" w:styleId="Ttulo6">
+  <w:style w:type="paragraph" w:styleId="Heading6">
     <w:name w:val="heading 6"/>
     <w:basedOn w:val="Normal"/>
     <w:next w:val="Normal"/>
-    <w:link w:val="Ttulo6Car"/>
+    <w:link w:val="Heading6Char"/>
     <w:uiPriority w:val="9"/>
     <w:semiHidden/>
     <w:unhideWhenUsed/>
@@ -9177,11 +9709,11 @@
       <w:color w:val="595959" w:themeColor="text1" w:themeTint="A6"/>
     </w:rPr>
   </w:style>
-  <w:style w:type="paragraph" w:styleId="Ttulo7">
+  <w:style w:type="paragraph" w:styleId="Heading7">
     <w:name w:val="heading 7"/>
     <w:basedOn w:val="Normal"/>
     <w:next w:val="Normal"/>
-    <w:link w:val="Ttulo7Car"/>
+    <w:link w:val="Heading7Char"/>
     <w:uiPriority w:val="9"/>
     <w:semiHidden/>
     <w:unhideWhenUsed/>
@@ -9198,11 +9730,11 @@
       <w:color w:val="595959" w:themeColor="text1" w:themeTint="A6"/>
     </w:rPr>
   </w:style>
-  <w:style w:type="paragraph" w:styleId="Ttulo8">
+  <w:style w:type="paragraph" w:styleId="Heading8">
     <w:name w:val="heading 8"/>
     <w:basedOn w:val="Normal"/>
     <w:next w:val="Normal"/>
-    <w:link w:val="Ttulo8Car"/>
+    <w:link w:val="Heading8Char"/>
     <w:uiPriority w:val="9"/>
     <w:semiHidden/>
     <w:unhideWhenUsed/>
@@ -9221,11 +9753,11 @@
       <w:color w:val="272727" w:themeColor="text1" w:themeTint="D8"/>
     </w:rPr>
   </w:style>
-  <w:style w:type="paragraph" w:styleId="Ttulo9">
+  <w:style w:type="paragraph" w:styleId="Heading9">
     <w:name w:val="heading 9"/>
     <w:basedOn w:val="Normal"/>
     <w:next w:val="Normal"/>
-    <w:link w:val="Ttulo9Car"/>
+    <w:link w:val="Heading9Char"/>
     <w:uiPriority w:val="9"/>
     <w:semiHidden/>
     <w:unhideWhenUsed/>
@@ -9242,13 +9774,13 @@
       <w:color w:val="272727" w:themeColor="text1" w:themeTint="D8"/>
     </w:rPr>
   </w:style>
-  <w:style w:type="character" w:default="1" w:styleId="Fuentedeprrafopredeter">
+  <w:style w:type="character" w:default="1" w:styleId="DefaultParagraphFont">
     <w:name w:val="Default Paragraph Font"/>
     <w:uiPriority w:val="1"/>
     <w:semiHidden/>
     <w:unhideWhenUsed/>
   </w:style>
-  <w:style w:type="table" w:default="1" w:styleId="Tablanormal">
+  <w:style w:type="table" w:default="1" w:styleId="TableNormal">
     <w:name w:val="Normal Table"/>
     <w:uiPriority w:val="99"/>
     <w:semiHidden/>
@@ -9263,16 +9795,16 @@
       </w:tblCellMar>
     </w:tblPr>
   </w:style>
-  <w:style w:type="numbering" w:default="1" w:styleId="Sinlista">
+  <w:style w:type="numbering" w:default="1" w:styleId="NoList">
     <w:name w:val="No List"/>
     <w:uiPriority w:val="99"/>
     <w:semiHidden/>
     <w:unhideWhenUsed/>
   </w:style>
-  <w:style w:type="character" w:customStyle="1" w:styleId="Ttulo1Car">
-    <w:name w:val="Título 1 Car"/>
-    <w:basedOn w:val="Fuentedeprrafopredeter"/>
-    <w:link w:val="Ttulo1"/>
+  <w:style w:type="character" w:customStyle="1" w:styleId="Heading1Char">
+    <w:name w:val="Heading 1 Char"/>
+    <w:basedOn w:val="DefaultParagraphFont"/>
+    <w:link w:val="Heading1"/>
     <w:uiPriority w:val="9"/>
     <w:rsid w:val="00995C37"/>
     <w:rPr>
@@ -9282,10 +9814,10 @@
       <w:szCs w:val="40"/>
     </w:rPr>
   </w:style>
-  <w:style w:type="character" w:customStyle="1" w:styleId="Ttulo2Car">
-    <w:name w:val="Título 2 Car"/>
-    <w:basedOn w:val="Fuentedeprrafopredeter"/>
-    <w:link w:val="Ttulo2"/>
+  <w:style w:type="character" w:customStyle="1" w:styleId="Heading2Char">
+    <w:name w:val="Heading 2 Char"/>
+    <w:basedOn w:val="DefaultParagraphFont"/>
+    <w:link w:val="Heading2"/>
     <w:uiPriority w:val="9"/>
     <w:rsid w:val="00995C37"/>
     <w:rPr>
@@ -9295,10 +9827,10 @@
       <w:szCs w:val="32"/>
     </w:rPr>
   </w:style>
-  <w:style w:type="character" w:customStyle="1" w:styleId="Ttulo3Car">
-    <w:name w:val="Título 3 Car"/>
-    <w:basedOn w:val="Fuentedeprrafopredeter"/>
-    <w:link w:val="Ttulo3"/>
+  <w:style w:type="character" w:customStyle="1" w:styleId="Heading3Char">
+    <w:name w:val="Heading 3 Char"/>
+    <w:basedOn w:val="DefaultParagraphFont"/>
+    <w:link w:val="Heading3"/>
     <w:uiPriority w:val="9"/>
     <w:rsid w:val="00995C37"/>
     <w:rPr>
@@ -9308,10 +9840,10 @@
       <w:szCs w:val="28"/>
     </w:rPr>
   </w:style>
-  <w:style w:type="character" w:customStyle="1" w:styleId="Ttulo4Car">
-    <w:name w:val="Título 4 Car"/>
-    <w:basedOn w:val="Fuentedeprrafopredeter"/>
-    <w:link w:val="Ttulo4"/>
+  <w:style w:type="character" w:customStyle="1" w:styleId="Heading4Char">
+    <w:name w:val="Heading 4 Char"/>
+    <w:basedOn w:val="DefaultParagraphFont"/>
+    <w:link w:val="Heading4"/>
     <w:uiPriority w:val="9"/>
     <w:rsid w:val="00995C37"/>
     <w:rPr>
@@ -9321,10 +9853,10 @@
       <w:color w:val="0F4761" w:themeColor="accent1" w:themeShade="BF"/>
     </w:rPr>
   </w:style>
-  <w:style w:type="character" w:customStyle="1" w:styleId="Ttulo5Car">
-    <w:name w:val="Título 5 Car"/>
-    <w:basedOn w:val="Fuentedeprrafopredeter"/>
-    <w:link w:val="Ttulo5"/>
+  <w:style w:type="character" w:customStyle="1" w:styleId="Heading5Char">
+    <w:name w:val="Heading 5 Char"/>
+    <w:basedOn w:val="DefaultParagraphFont"/>
+    <w:link w:val="Heading5"/>
     <w:uiPriority w:val="9"/>
     <w:semiHidden/>
     <w:rsid w:val="00995C37"/>
@@ -9333,10 +9865,10 @@
       <w:color w:val="0F4761" w:themeColor="accent1" w:themeShade="BF"/>
     </w:rPr>
   </w:style>
-  <w:style w:type="character" w:customStyle="1" w:styleId="Ttulo6Car">
-    <w:name w:val="Título 6 Car"/>
-    <w:basedOn w:val="Fuentedeprrafopredeter"/>
-    <w:link w:val="Ttulo6"/>
+  <w:style w:type="character" w:customStyle="1" w:styleId="Heading6Char">
+    <w:name w:val="Heading 6 Char"/>
+    <w:basedOn w:val="DefaultParagraphFont"/>
+    <w:link w:val="Heading6"/>
     <w:uiPriority w:val="9"/>
     <w:semiHidden/>
     <w:rsid w:val="00995C37"/>
@@ -9347,10 +9879,10 @@
       <w:color w:val="595959" w:themeColor="text1" w:themeTint="A6"/>
     </w:rPr>
   </w:style>
-  <w:style w:type="character" w:customStyle="1" w:styleId="Ttulo7Car">
-    <w:name w:val="Título 7 Car"/>
-    <w:basedOn w:val="Fuentedeprrafopredeter"/>
-    <w:link w:val="Ttulo7"/>
+  <w:style w:type="character" w:customStyle="1" w:styleId="Heading7Char">
+    <w:name w:val="Heading 7 Char"/>
+    <w:basedOn w:val="DefaultParagraphFont"/>
+    <w:link w:val="Heading7"/>
     <w:uiPriority w:val="9"/>
     <w:semiHidden/>
     <w:rsid w:val="00995C37"/>
@@ -9359,10 +9891,10 @@
       <w:color w:val="595959" w:themeColor="text1" w:themeTint="A6"/>
     </w:rPr>
   </w:style>
-  <w:style w:type="character" w:customStyle="1" w:styleId="Ttulo8Car">
-    <w:name w:val="Título 8 Car"/>
-    <w:basedOn w:val="Fuentedeprrafopredeter"/>
-    <w:link w:val="Ttulo8"/>
+  <w:style w:type="character" w:customStyle="1" w:styleId="Heading8Char">
+    <w:name w:val="Heading 8 Char"/>
+    <w:basedOn w:val="DefaultParagraphFont"/>
+    <w:link w:val="Heading8"/>
     <w:uiPriority w:val="9"/>
     <w:semiHidden/>
     <w:rsid w:val="00995C37"/>
@@ -9373,10 +9905,10 @@
       <w:color w:val="272727" w:themeColor="text1" w:themeTint="D8"/>
     </w:rPr>
   </w:style>
-  <w:style w:type="character" w:customStyle="1" w:styleId="Ttulo9Car">
-    <w:name w:val="Título 9 Car"/>
-    <w:basedOn w:val="Fuentedeprrafopredeter"/>
-    <w:link w:val="Ttulo9"/>
+  <w:style w:type="character" w:customStyle="1" w:styleId="Heading9Char">
+    <w:name w:val="Heading 9 Char"/>
+    <w:basedOn w:val="DefaultParagraphFont"/>
+    <w:link w:val="Heading9"/>
     <w:uiPriority w:val="9"/>
     <w:semiHidden/>
     <w:rsid w:val="00995C37"/>
@@ -9385,11 +9917,11 @@
       <w:color w:val="272727" w:themeColor="text1" w:themeTint="D8"/>
     </w:rPr>
   </w:style>
-  <w:style w:type="paragraph" w:styleId="Ttulo">
+  <w:style w:type="paragraph" w:styleId="Title">
     <w:name w:val="Title"/>
     <w:basedOn w:val="Normal"/>
     <w:next w:val="Normal"/>
-    <w:link w:val="TtuloCar"/>
+    <w:link w:val="TitleChar"/>
     <w:uiPriority w:val="10"/>
     <w:qFormat/>
     <w:rsid w:val="00995C37"/>
@@ -9405,10 +9937,10 @@
       <w:szCs w:val="56"/>
     </w:rPr>
   </w:style>
-  <w:style w:type="character" w:customStyle="1" w:styleId="TtuloCar">
-    <w:name w:val="Título Car"/>
-    <w:basedOn w:val="Fuentedeprrafopredeter"/>
-    <w:link w:val="Ttulo"/>
+  <w:style w:type="character" w:customStyle="1" w:styleId="TitleChar">
+    <w:name w:val="Title Char"/>
+    <w:basedOn w:val="DefaultParagraphFont"/>
+    <w:link w:val="Title"/>
     <w:uiPriority w:val="10"/>
     <w:rsid w:val="00995C37"/>
     <w:rPr>
@@ -9419,11 +9951,11 @@
       <w:szCs w:val="56"/>
     </w:rPr>
   </w:style>
-  <w:style w:type="paragraph" w:styleId="Subttulo">
+  <w:style w:type="paragraph" w:styleId="Subtitle">
     <w:name w:val="Subtitle"/>
     <w:basedOn w:val="Normal"/>
     <w:next w:val="Normal"/>
-    <w:link w:val="SubttuloCar"/>
+    <w:link w:val="SubtitleChar"/>
     <w:uiPriority w:val="11"/>
     <w:qFormat/>
     <w:rsid w:val="00995C37"/>
@@ -9440,10 +9972,10 @@
       <w:szCs w:val="28"/>
     </w:rPr>
   </w:style>
-  <w:style w:type="character" w:customStyle="1" w:styleId="SubttuloCar">
-    <w:name w:val="Subtítulo Car"/>
-    <w:basedOn w:val="Fuentedeprrafopredeter"/>
-    <w:link w:val="Subttulo"/>
+  <w:style w:type="character" w:customStyle="1" w:styleId="SubtitleChar">
+    <w:name w:val="Subtitle Char"/>
+    <w:basedOn w:val="DefaultParagraphFont"/>
+    <w:link w:val="Subtitle"/>
     <w:uiPriority w:val="11"/>
     <w:rsid w:val="00995C37"/>
     <w:rPr>
@@ -9454,11 +9986,11 @@
       <w:szCs w:val="28"/>
     </w:rPr>
   </w:style>
-  <w:style w:type="paragraph" w:styleId="Cita">
+  <w:style w:type="paragraph" w:styleId="Quote">
     <w:name w:val="Quote"/>
     <w:basedOn w:val="Normal"/>
     <w:next w:val="Normal"/>
-    <w:link w:val="CitaCar"/>
+    <w:link w:val="QuoteChar"/>
     <w:uiPriority w:val="29"/>
     <w:qFormat/>
     <w:rsid w:val="00995C37"/>
@@ -9472,10 +10004,10 @@
       <w:color w:val="404040" w:themeColor="text1" w:themeTint="BF"/>
     </w:rPr>
   </w:style>
-  <w:style w:type="character" w:customStyle="1" w:styleId="CitaCar">
-    <w:name w:val="Cita Car"/>
-    <w:basedOn w:val="Fuentedeprrafopredeter"/>
-    <w:link w:val="Cita"/>
+  <w:style w:type="character" w:customStyle="1" w:styleId="QuoteChar">
+    <w:name w:val="Quote Char"/>
+    <w:basedOn w:val="DefaultParagraphFont"/>
+    <w:link w:val="Quote"/>
     <w:uiPriority w:val="29"/>
     <w:rsid w:val="00995C37"/>
     <w:rPr>
@@ -9484,7 +10016,7 @@
       <w:color w:val="404040" w:themeColor="text1" w:themeTint="BF"/>
     </w:rPr>
   </w:style>
-  <w:style w:type="paragraph" w:styleId="Prrafodelista">
+  <w:style w:type="paragraph" w:styleId="ListParagraph">
     <w:name w:val="List Paragraph"/>
     <w:basedOn w:val="Normal"/>
     <w:uiPriority w:val="34"/>
@@ -9495,9 +10027,9 @@
       <w:contextualSpacing/>
     </w:pPr>
   </w:style>
-  <w:style w:type="character" w:styleId="nfasisintenso">
+  <w:style w:type="character" w:styleId="IntenseEmphasis">
     <w:name w:val="Intense Emphasis"/>
-    <w:basedOn w:val="Fuentedeprrafopredeter"/>
+    <w:basedOn w:val="DefaultParagraphFont"/>
     <w:uiPriority w:val="21"/>
     <w:qFormat/>
     <w:rsid w:val="00995C37"/>
@@ -9507,11 +10039,11 @@
       <w:color w:val="0F4761" w:themeColor="accent1" w:themeShade="BF"/>
     </w:rPr>
   </w:style>
-  <w:style w:type="paragraph" w:styleId="Citadestacada">
+  <w:style w:type="paragraph" w:styleId="IntenseQuote">
     <w:name w:val="Intense Quote"/>
     <w:basedOn w:val="Normal"/>
     <w:next w:val="Normal"/>
-    <w:link w:val="CitadestacadaCar"/>
+    <w:link w:val="IntenseQuoteChar"/>
     <w:uiPriority w:val="30"/>
     <w:qFormat/>
     <w:rsid w:val="00995C37"/>
@@ -9530,10 +10062,10 @@
       <w:color w:val="0F4761" w:themeColor="accent1" w:themeShade="BF"/>
     </w:rPr>
   </w:style>
-  <w:style w:type="character" w:customStyle="1" w:styleId="CitadestacadaCar">
-    <w:name w:val="Cita destacada Car"/>
-    <w:basedOn w:val="Fuentedeprrafopredeter"/>
-    <w:link w:val="Citadestacada"/>
+  <w:style w:type="character" w:customStyle="1" w:styleId="IntenseQuoteChar">
+    <w:name w:val="Intense Quote Char"/>
+    <w:basedOn w:val="DefaultParagraphFont"/>
+    <w:link w:val="IntenseQuote"/>
     <w:uiPriority w:val="30"/>
     <w:rsid w:val="00995C37"/>
     <w:rPr>
@@ -9542,9 +10074,9 @@
       <w:color w:val="0F4761" w:themeColor="accent1" w:themeShade="BF"/>
     </w:rPr>
   </w:style>
-  <w:style w:type="character" w:styleId="Referenciaintensa">
+  <w:style w:type="character" w:styleId="IntenseReference">
     <w:name w:val="Intense Reference"/>
-    <w:basedOn w:val="Fuentedeprrafopredeter"/>
+    <w:basedOn w:val="DefaultParagraphFont"/>
     <w:uiPriority w:val="32"/>
     <w:qFormat/>
     <w:rsid w:val="00995C37"/>
@@ -9575,9 +10107,9 @@
       <w14:ligatures w14:val="none"/>
     </w:rPr>
   </w:style>
-  <w:style w:type="character" w:styleId="Textoennegrita">
+  <w:style w:type="character" w:styleId="Strong">
     <w:name w:val="Strong"/>
-    <w:basedOn w:val="Fuentedeprrafopredeter"/>
+    <w:basedOn w:val="DefaultParagraphFont"/>
     <w:uiPriority w:val="22"/>
     <w:qFormat/>
     <w:rsid w:val="00995C37"/>
@@ -9586,10 +10118,10 @@
       <w:bCs/>
     </w:rPr>
   </w:style>
-  <w:style w:type="paragraph" w:styleId="Encabezado">
+  <w:style w:type="paragraph" w:styleId="Header">
     <w:name w:val="header"/>
     <w:basedOn w:val="Normal"/>
-    <w:link w:val="EncabezadoCar"/>
+    <w:link w:val="HeaderChar"/>
     <w:uiPriority w:val="99"/>
     <w:unhideWhenUsed/>
     <w:rsid w:val="007D28B8"/>
@@ -9601,17 +10133,17 @@
       <w:spacing w:after="0" w:line="240" w:lineRule="auto"/>
     </w:pPr>
   </w:style>
-  <w:style w:type="character" w:customStyle="1" w:styleId="EncabezadoCar">
-    <w:name w:val="Encabezado Car"/>
-    <w:basedOn w:val="Fuentedeprrafopredeter"/>
-    <w:link w:val="Encabezado"/>
+  <w:style w:type="character" w:customStyle="1" w:styleId="HeaderChar">
+    <w:name w:val="Header Char"/>
+    <w:basedOn w:val="DefaultParagraphFont"/>
+    <w:link w:val="Header"/>
     <w:uiPriority w:val="99"/>
     <w:rsid w:val="007D28B8"/>
   </w:style>
-  <w:style w:type="paragraph" w:styleId="Piedepgina">
+  <w:style w:type="paragraph" w:styleId="Footer">
     <w:name w:val="footer"/>
     <w:basedOn w:val="Normal"/>
-    <w:link w:val="PiedepginaCar"/>
+    <w:link w:val="FooterChar"/>
     <w:uiPriority w:val="99"/>
     <w:unhideWhenUsed/>
     <w:rsid w:val="007D28B8"/>
@@ -9623,16 +10155,16 @@
       <w:spacing w:after="0" w:line="240" w:lineRule="auto"/>
     </w:pPr>
   </w:style>
-  <w:style w:type="character" w:customStyle="1" w:styleId="PiedepginaCar">
-    <w:name w:val="Pie de página Car"/>
-    <w:basedOn w:val="Fuentedeprrafopredeter"/>
-    <w:link w:val="Piedepgina"/>
+  <w:style w:type="character" w:customStyle="1" w:styleId="FooterChar">
+    <w:name w:val="Footer Char"/>
+    <w:basedOn w:val="DefaultParagraphFont"/>
+    <w:link w:val="Footer"/>
     <w:uiPriority w:val="99"/>
     <w:rsid w:val="007D28B8"/>
   </w:style>
-  <w:style w:type="table" w:styleId="Tablaconcuadrcula">
+  <w:style w:type="table" w:styleId="TableGrid">
     <w:name w:val="Table Grid"/>
-    <w:basedOn w:val="Tablanormal"/>
+    <w:basedOn w:val="TableNormal"/>
     <w:uiPriority w:val="39"/>
     <w:rsid w:val="00FB1704"/>
     <w:pPr>
@@ -9649,9 +10181,9 @@
       </w:tblBorders>
     </w:tblPr>
   </w:style>
-  <w:style w:type="table" w:styleId="Tablanormal5">
+  <w:style w:type="table" w:styleId="PlainTable5">
     <w:name w:val="Plain Table 5"/>
-    <w:basedOn w:val="Tablanormal"/>
+    <w:basedOn w:val="TableNormal"/>
     <w:uiPriority w:val="45"/>
     <w:rsid w:val="00FB1704"/>
     <w:pPr>
@@ -9771,23 +10303,23 @@
   </w:style>
   <w:style w:type="character" w:customStyle="1" w:styleId="katex-mathml">
     <w:name w:val="katex-mathml"/>
-    <w:basedOn w:val="Fuentedeprrafopredeter"/>
+    <w:basedOn w:val="DefaultParagraphFont"/>
     <w:rsid w:val="00A45CD1"/>
   </w:style>
   <w:style w:type="character" w:customStyle="1" w:styleId="mord">
     <w:name w:val="mord"/>
-    <w:basedOn w:val="Fuentedeprrafopredeter"/>
+    <w:basedOn w:val="DefaultParagraphFont"/>
     <w:rsid w:val="00A45CD1"/>
   </w:style>
   <w:style w:type="character" w:customStyle="1" w:styleId="mrel">
     <w:name w:val="mrel"/>
-    <w:basedOn w:val="Fuentedeprrafopredeter"/>
+    <w:basedOn w:val="DefaultParagraphFont"/>
     <w:rsid w:val="00A45CD1"/>
   </w:style>
-  <w:style w:type="paragraph" w:styleId="Textonotapie">
+  <w:style w:type="paragraph" w:styleId="FootnoteText">
     <w:name w:val="footnote text"/>
     <w:basedOn w:val="Normal"/>
-    <w:link w:val="TextonotapieCar"/>
+    <w:link w:val="FootnoteTextChar"/>
     <w:uiPriority w:val="99"/>
     <w:semiHidden/>
     <w:unhideWhenUsed/>
@@ -9800,10 +10332,10 @@
       <w:szCs w:val="20"/>
     </w:rPr>
   </w:style>
-  <w:style w:type="character" w:customStyle="1" w:styleId="TextonotapieCar">
-    <w:name w:val="Texto nota pie Car"/>
-    <w:basedOn w:val="Fuentedeprrafopredeter"/>
-    <w:link w:val="Textonotapie"/>
+  <w:style w:type="character" w:customStyle="1" w:styleId="FootnoteTextChar">
+    <w:name w:val="Footnote Text Char"/>
+    <w:basedOn w:val="DefaultParagraphFont"/>
+    <w:link w:val="FootnoteText"/>
     <w:uiPriority w:val="99"/>
     <w:semiHidden/>
     <w:rsid w:val="00055EE4"/>
@@ -9812,9 +10344,9 @@
       <w:szCs w:val="20"/>
     </w:rPr>
   </w:style>
-  <w:style w:type="character" w:styleId="Refdenotaalpie">
+  <w:style w:type="character" w:styleId="FootnoteReference">
     <w:name w:val="footnote reference"/>
-    <w:basedOn w:val="Fuentedeprrafopredeter"/>
+    <w:basedOn w:val="DefaultParagraphFont"/>
     <w:uiPriority w:val="99"/>
     <w:semiHidden/>
     <w:unhideWhenUsed/>
@@ -9823,7 +10355,7 @@
       <w:vertAlign w:val="superscript"/>
     </w:rPr>
   </w:style>
-  <w:style w:type="paragraph" w:styleId="Sinespaciado">
+  <w:style w:type="paragraph" w:styleId="NoSpacing">
     <w:name w:val="No Spacing"/>
     <w:uiPriority w:val="1"/>
     <w:qFormat/>

</xml_diff>